<commit_message>
Implemented map (locationMap) & Log update
</commit_message>
<xml_diff>
--- a/TheGreatestGameInTheWorld/Project log.docx
+++ b/TheGreatestGameInTheWorld/Project log.docx
@@ -15,9 +15,7 @@
         </w:pBdr>
       </w:pPr>
       <w:r>
-        <w:rPr>
-          <w:lang w:val="en-US"/>
-        </w:rPr>
+        <w:rPr/>
       </w:r>
     </w:p>
     <w:p>
@@ -97,7 +95,6 @@
       <w:pPr>
         <w:pStyle w:val="style0"/>
       </w:pPr>
-      <w:bookmarkStart w:id="1" w:name="__DdeLink__60_1448737425"/>
       <w:r>
         <w:rPr>
           <w:b/>
@@ -141,7 +138,7 @@
     </w:p>
     <w:p>
       <w:pPr>
-        <w:pStyle w:val="style22"/>
+        <w:pStyle w:val="style26"/>
         <w:numPr>
           <w:ilvl w:val="0"/>
           <w:numId w:val="1"/>
@@ -156,7 +153,7 @@
     </w:p>
     <w:p>
       <w:pPr>
-        <w:pStyle w:val="style22"/>
+        <w:pStyle w:val="style26"/>
         <w:numPr>
           <w:ilvl w:val="0"/>
           <w:numId w:val="1"/>
@@ -171,7 +168,7 @@
     </w:p>
     <w:p>
       <w:pPr>
-        <w:pStyle w:val="style22"/>
+        <w:pStyle w:val="style26"/>
         <w:numPr>
           <w:ilvl w:val="0"/>
           <w:numId w:val="1"/>
@@ -186,7 +183,7 @@
     </w:p>
     <w:p>
       <w:pPr>
-        <w:pStyle w:val="style22"/>
+        <w:pStyle w:val="style26"/>
         <w:numPr>
           <w:ilvl w:val="0"/>
           <w:numId w:val="1"/>
@@ -201,7 +198,7 @@
     </w:p>
     <w:p>
       <w:pPr>
-        <w:pStyle w:val="style22"/>
+        <w:pStyle w:val="style26"/>
         <w:numPr>
           <w:ilvl w:val="1"/>
           <w:numId w:val="1"/>
@@ -216,7 +213,7 @@
     </w:p>
     <w:p>
       <w:pPr>
-        <w:pStyle w:val="style22"/>
+        <w:pStyle w:val="style26"/>
         <w:numPr>
           <w:ilvl w:val="1"/>
           <w:numId w:val="1"/>
@@ -242,7 +239,7 @@
     </w:p>
     <w:p>
       <w:pPr>
-        <w:pStyle w:val="style22"/>
+        <w:pStyle w:val="style26"/>
         <w:numPr>
           <w:ilvl w:val="0"/>
           <w:numId w:val="2"/>
@@ -268,7 +265,7 @@
     </w:p>
     <w:p>
       <w:pPr>
-        <w:pStyle w:val="style22"/>
+        <w:pStyle w:val="style26"/>
         <w:numPr>
           <w:ilvl w:val="0"/>
           <w:numId w:val="2"/>
@@ -283,7 +280,7 @@
     </w:p>
     <w:p>
       <w:pPr>
-        <w:pStyle w:val="style22"/>
+        <w:pStyle w:val="style26"/>
         <w:numPr>
           <w:ilvl w:val="0"/>
           <w:numId w:val="2"/>
@@ -298,7 +295,7 @@
     </w:p>
     <w:p>
       <w:pPr>
-        <w:pStyle w:val="style22"/>
+        <w:pStyle w:val="style26"/>
         <w:numPr>
           <w:ilvl w:val="0"/>
           <w:numId w:val="2"/>
@@ -316,9 +313,7 @@
         <w:pStyle w:val="style0"/>
       </w:pPr>
       <w:r>
-        <w:rPr>
-          <w:lang w:val="en-US"/>
-        </w:rPr>
+        <w:rPr/>
       </w:r>
     </w:p>
     <w:p>
@@ -334,14 +329,14 @@
     </w:p>
     <w:p>
       <w:pPr>
-        <w:pStyle w:val="style22"/>
+        <w:pStyle w:val="style26"/>
         <w:numPr>
           <w:ilvl w:val="0"/>
           <w:numId w:val="3"/>
         </w:numPr>
       </w:pPr>
-      <w:bookmarkStart w:id="2" w:name="__DdeLink__60_1448737425"/>
-      <w:bookmarkEnd w:id="2"/>
+      <w:bookmarkStart w:id="1" w:name="__DdeLink__60_1448737425"/>
+      <w:bookmarkEnd w:id="1"/>
       <w:r>
         <w:rPr>
           <w:lang w:val="en-US"/>
@@ -373,59 +368,43 @@
       <w:pPr>
         <w:pStyle w:val="style0"/>
       </w:pPr>
+      <w:bookmarkStart w:id="2" w:name="__DdeLink__48_2027192145"/>
       <w:r>
         <w:rPr>
           <w:b/>
           <w:lang w:val="en-US"/>
         </w:rPr>
-        <w:t>Log 2013-03-</w:t>
-      </w:r>
-      <w:r>
-        <w:rPr>
-          <w:b/>
-          <w:lang w:val="en-US"/>
-        </w:rPr>
-        <w:t>21</w:t>
-      </w:r>
-    </w:p>
-    <w:p>
-      <w:pPr>
-        <w:pStyle w:val="style0"/>
-      </w:pPr>
-      <w:r>
-        <w:rPr>
-          <w:lang w:val="en-US"/>
-        </w:rPr>
-        <w:t xml:space="preserve">Driver: </w:t>
-      </w:r>
-      <w:r>
-        <w:rPr>
-          <w:lang w:val="en-US"/>
-        </w:rPr>
-        <w:t>Thelle</w:t>
-      </w:r>
-    </w:p>
-    <w:p>
-      <w:pPr>
-        <w:pStyle w:val="style0"/>
-      </w:pPr>
-      <w:r>
-        <w:rPr>
-          <w:lang w:val="en-US"/>
-        </w:rPr>
-        <w:t xml:space="preserve">Navigator: </w:t>
-      </w:r>
-      <w:r>
-        <w:rPr>
-          <w:lang w:val="en-US"/>
-        </w:rPr>
-        <w:t>Simon</w:t>
-      </w:r>
-    </w:p>
-    <w:p>
-      <w:pPr>
-        <w:pStyle w:val="style0"/>
-      </w:pPr>
+        <w:t>Log 2013-03-21</w:t>
+      </w:r>
+    </w:p>
+    <w:p>
+      <w:pPr>
+        <w:pStyle w:val="style0"/>
+      </w:pPr>
+      <w:r>
+        <w:rPr>
+          <w:lang w:val="en-US"/>
+        </w:rPr>
+        <w:t>Driver: Thelle</w:t>
+      </w:r>
+    </w:p>
+    <w:p>
+      <w:pPr>
+        <w:pStyle w:val="style0"/>
+      </w:pPr>
+      <w:r>
+        <w:rPr>
+          <w:lang w:val="en-US"/>
+        </w:rPr>
+        <w:t>Navigator: Simon</w:t>
+      </w:r>
+    </w:p>
+    <w:p>
+      <w:pPr>
+        <w:pStyle w:val="style0"/>
+      </w:pPr>
+      <w:bookmarkStart w:id="3" w:name="__DdeLink__48_2027192145"/>
+      <w:bookmarkEnd w:id="3"/>
       <w:r>
         <w:rPr>
           <w:lang w:val="en-US"/>
@@ -435,7 +414,7 @@
     </w:p>
     <w:p>
       <w:pPr>
-        <w:pStyle w:val="style22"/>
+        <w:pStyle w:val="style26"/>
         <w:numPr>
           <w:ilvl w:val="0"/>
           <w:numId w:val="1"/>
@@ -450,7 +429,7 @@
     </w:p>
     <w:p>
       <w:pPr>
-        <w:pStyle w:val="style22"/>
+        <w:pStyle w:val="style26"/>
         <w:numPr>
           <w:ilvl w:val="0"/>
           <w:numId w:val="1"/>
@@ -476,7 +455,7 @@
     </w:p>
     <w:p>
       <w:pPr>
-        <w:pStyle w:val="style22"/>
+        <w:pStyle w:val="style26"/>
         <w:numPr>
           <w:ilvl w:val="0"/>
           <w:numId w:val="2"/>
@@ -502,7 +481,7 @@
     </w:p>
     <w:p>
       <w:pPr>
-        <w:pStyle w:val="style22"/>
+        <w:pStyle w:val="style26"/>
         <w:numPr>
           <w:ilvl w:val="0"/>
           <w:numId w:val="2"/>
@@ -517,9 +496,7 @@
         <w:pStyle w:val="style0"/>
       </w:pPr>
       <w:r>
-        <w:rPr>
-          <w:lang w:val="en-US"/>
-        </w:rPr>
+        <w:rPr/>
       </w:r>
     </w:p>
     <w:p>
@@ -535,7 +512,7 @@
     </w:p>
     <w:p>
       <w:pPr>
-        <w:pStyle w:val="style22"/>
+        <w:pStyle w:val="style26"/>
         <w:numPr>
           <w:ilvl w:val="0"/>
           <w:numId w:val="3"/>
@@ -548,6 +525,170 @@
           <w:lang w:val="en-US"/>
         </w:rPr>
         <w:t>Exiting game and outputting human readable card names.</w:t>
+      </w:r>
+    </w:p>
+    <w:p>
+      <w:pPr>
+        <w:pStyle w:val="style26"/>
+        <w:spacing w:after="200" w:before="0"/>
+        <w:contextualSpacing/>
+      </w:pPr>
+      <w:r>
+        <w:rPr/>
+      </w:r>
+    </w:p>
+    <w:p>
+      <w:pPr>
+        <w:pStyle w:val="style26"/>
+        <w:spacing w:after="200" w:before="0"/>
+        <w:ind w:hanging="0" w:left="0" w:right="0"/>
+        <w:contextualSpacing/>
+      </w:pPr>
+      <w:r>
+        <w:rPr/>
+      </w:r>
+    </w:p>
+    <w:p>
+      <w:pPr>
+        <w:pStyle w:val="style0"/>
+      </w:pPr>
+      <w:r>
+        <w:rPr>
+          <w:b/>
+          <w:lang w:val="en-US"/>
+        </w:rPr>
+        <w:t>Log 2013-0</w:t>
+      </w:r>
+      <w:r>
+        <w:rPr>
+          <w:b/>
+          <w:lang w:val="en-US"/>
+        </w:rPr>
+        <w:t>4</w:t>
+      </w:r>
+      <w:r>
+        <w:rPr>
+          <w:b/>
+          <w:lang w:val="en-US"/>
+        </w:rPr>
+        <w:t>-</w:t>
+      </w:r>
+      <w:r>
+        <w:rPr>
+          <w:b/>
+          <w:lang w:val="en-US"/>
+        </w:rPr>
+        <w:t>05</w:t>
+      </w:r>
+    </w:p>
+    <w:p>
+      <w:pPr>
+        <w:pStyle w:val="style0"/>
+      </w:pPr>
+      <w:r>
+        <w:rPr>
+          <w:lang w:val="en-US"/>
+        </w:rPr>
+        <w:t>Driver: Thelle</w:t>
+      </w:r>
+    </w:p>
+    <w:p>
+      <w:pPr>
+        <w:pStyle w:val="style0"/>
+      </w:pPr>
+      <w:r>
+        <w:rPr>
+          <w:lang w:val="en-US"/>
+        </w:rPr>
+        <w:t>Navigator: Simon</w:t>
+      </w:r>
+    </w:p>
+    <w:p>
+      <w:pPr>
+        <w:pStyle w:val="style0"/>
+        <w:spacing w:after="200" w:before="0"/>
+        <w:ind w:hanging="0" w:left="0" w:right="0"/>
+        <w:contextualSpacing/>
+      </w:pPr>
+      <w:r>
+        <w:rPr>
+          <w:lang w:val="en-US"/>
+        </w:rPr>
+        <w:t xml:space="preserve">What did we do: </w:t>
+      </w:r>
+    </w:p>
+    <w:p>
+      <w:pPr>
+        <w:pStyle w:val="style0"/>
+        <w:numPr>
+          <w:ilvl w:val="0"/>
+          <w:numId w:val="4"/>
+        </w:numPr>
+        <w:spacing w:after="200" w:before="0"/>
+        <w:contextualSpacing/>
+      </w:pPr>
+      <w:r>
+        <w:rPr>
+          <w:lang w:val="en-US"/>
+        </w:rPr>
+        <w:t>Poplulated locationMap (main map of the game) with locations.</w:t>
+      </w:r>
+    </w:p>
+    <w:p>
+      <w:pPr>
+        <w:pStyle w:val="style0"/>
+        <w:numPr>
+          <w:ilvl w:val="0"/>
+          <w:numId w:val="4"/>
+        </w:numPr>
+        <w:spacing w:after="200" w:before="0"/>
+        <w:contextualSpacing/>
+      </w:pPr>
+      <w:r>
+        <w:rPr>
+          <w:lang w:val="en-US"/>
+        </w:rPr>
+        <w:t>Strategy for player movement.</w:t>
+      </w:r>
+    </w:p>
+    <w:p>
+      <w:pPr>
+        <w:pStyle w:val="style0"/>
+        <w:spacing w:after="200" w:before="0"/>
+        <w:contextualSpacing/>
+      </w:pPr>
+      <w:r>
+        <w:rPr/>
+      </w:r>
+    </w:p>
+    <w:p>
+      <w:pPr>
+        <w:pStyle w:val="style0"/>
+        <w:spacing w:after="200" w:before="0"/>
+        <w:contextualSpacing/>
+      </w:pPr>
+      <w:r>
+        <w:rPr>
+          <w:lang w:val="en-US"/>
+        </w:rPr>
+        <w:t>Plans for next time:</w:t>
+      </w:r>
+    </w:p>
+    <w:p>
+      <w:pPr>
+        <w:pStyle w:val="style0"/>
+        <w:numPr>
+          <w:ilvl w:val="0"/>
+          <w:numId w:val="5"/>
+        </w:numPr>
+        <w:spacing w:after="200" w:before="0"/>
+        <w:contextualSpacing/>
+      </w:pPr>
+      <w:r>
+        <w:rPr>
+          <w:lang w:val="en-US"/>
+        </w:rPr>
+        <w:t>Implement player movement.</w:t>
       </w:r>
     </w:p>
     <w:sectPr>
@@ -557,7 +698,7 @@
       <w:pgNumType w:fmt="decimal"/>
       <w:formProt w:val="false"/>
       <w:textDirection w:val="lrTb"/>
-      <w:docGrid w:charSpace="4096" w:linePitch="360" w:type="default"/>
+      <w:docGrid w:charSpace="8192" w:linePitch="360" w:type="default"/>
     </w:sectPr>
   </w:body>
 </w:document>
@@ -896,6 +1037,280 @@
     </w:lvl>
   </w:abstractNum>
   <w:abstractNum w:abstractNumId="4">
+    <w:lvl w:ilvl="0">
+      <w:start w:val="1"/>
+      <w:numFmt w:val="bullet"/>
+      <w:lvlText w:val=""/>
+      <w:lvlJc w:val="left"/>
+      <w:pPr>
+        <w:tabs>
+          <w:tab w:pos="720" w:val="num"/>
+        </w:tabs>
+        <w:ind w:hanging="360" w:left="720"/>
+      </w:pPr>
+      <w:rPr>
+        <w:rFonts w:ascii="Symbol" w:cs="Symbol" w:hAnsi="Symbol" w:hint="default"/>
+      </w:rPr>
+    </w:lvl>
+    <w:lvl w:ilvl="1">
+      <w:start w:val="1"/>
+      <w:numFmt w:val="bullet"/>
+      <w:lvlText w:val="◦"/>
+      <w:lvlJc w:val="left"/>
+      <w:pPr>
+        <w:tabs>
+          <w:tab w:pos="1080" w:val="num"/>
+        </w:tabs>
+        <w:ind w:hanging="360" w:left="1080"/>
+      </w:pPr>
+      <w:rPr>
+        <w:rFonts w:ascii="OpenSymbol" w:cs="OpenSymbol" w:hAnsi="OpenSymbol" w:hint="default"/>
+      </w:rPr>
+    </w:lvl>
+    <w:lvl w:ilvl="2">
+      <w:start w:val="1"/>
+      <w:numFmt w:val="bullet"/>
+      <w:lvlText w:val="▪"/>
+      <w:lvlJc w:val="left"/>
+      <w:pPr>
+        <w:tabs>
+          <w:tab w:pos="1440" w:val="num"/>
+        </w:tabs>
+        <w:ind w:hanging="360" w:left="1440"/>
+      </w:pPr>
+      <w:rPr>
+        <w:rFonts w:ascii="OpenSymbol" w:cs="OpenSymbol" w:hAnsi="OpenSymbol" w:hint="default"/>
+      </w:rPr>
+    </w:lvl>
+    <w:lvl w:ilvl="3">
+      <w:start w:val="1"/>
+      <w:numFmt w:val="bullet"/>
+      <w:lvlText w:val=""/>
+      <w:lvlJc w:val="left"/>
+      <w:pPr>
+        <w:tabs>
+          <w:tab w:pos="1800" w:val="num"/>
+        </w:tabs>
+        <w:ind w:hanging="360" w:left="1800"/>
+      </w:pPr>
+      <w:rPr>
+        <w:rFonts w:ascii="Symbol" w:cs="Symbol" w:hAnsi="Symbol" w:hint="default"/>
+      </w:rPr>
+    </w:lvl>
+    <w:lvl w:ilvl="4">
+      <w:start w:val="1"/>
+      <w:numFmt w:val="bullet"/>
+      <w:lvlText w:val="◦"/>
+      <w:lvlJc w:val="left"/>
+      <w:pPr>
+        <w:tabs>
+          <w:tab w:pos="2160" w:val="num"/>
+        </w:tabs>
+        <w:ind w:hanging="360" w:left="2160"/>
+      </w:pPr>
+      <w:rPr>
+        <w:rFonts w:ascii="OpenSymbol" w:cs="OpenSymbol" w:hAnsi="OpenSymbol" w:hint="default"/>
+      </w:rPr>
+    </w:lvl>
+    <w:lvl w:ilvl="5">
+      <w:start w:val="1"/>
+      <w:numFmt w:val="bullet"/>
+      <w:lvlText w:val="▪"/>
+      <w:lvlJc w:val="left"/>
+      <w:pPr>
+        <w:tabs>
+          <w:tab w:pos="2520" w:val="num"/>
+        </w:tabs>
+        <w:ind w:hanging="360" w:left="2520"/>
+      </w:pPr>
+      <w:rPr>
+        <w:rFonts w:ascii="OpenSymbol" w:cs="OpenSymbol" w:hAnsi="OpenSymbol" w:hint="default"/>
+      </w:rPr>
+    </w:lvl>
+    <w:lvl w:ilvl="6">
+      <w:start w:val="1"/>
+      <w:numFmt w:val="bullet"/>
+      <w:lvlText w:val=""/>
+      <w:lvlJc w:val="left"/>
+      <w:pPr>
+        <w:tabs>
+          <w:tab w:pos="2880" w:val="num"/>
+        </w:tabs>
+        <w:ind w:hanging="360" w:left="2880"/>
+      </w:pPr>
+      <w:rPr>
+        <w:rFonts w:ascii="Symbol" w:cs="Symbol" w:hAnsi="Symbol" w:hint="default"/>
+      </w:rPr>
+    </w:lvl>
+    <w:lvl w:ilvl="7">
+      <w:start w:val="1"/>
+      <w:numFmt w:val="bullet"/>
+      <w:lvlText w:val="◦"/>
+      <w:lvlJc w:val="left"/>
+      <w:pPr>
+        <w:tabs>
+          <w:tab w:pos="3240" w:val="num"/>
+        </w:tabs>
+        <w:ind w:hanging="360" w:left="3240"/>
+      </w:pPr>
+      <w:rPr>
+        <w:rFonts w:ascii="OpenSymbol" w:cs="OpenSymbol" w:hAnsi="OpenSymbol" w:hint="default"/>
+      </w:rPr>
+    </w:lvl>
+    <w:lvl w:ilvl="8">
+      <w:start w:val="1"/>
+      <w:numFmt w:val="bullet"/>
+      <w:lvlText w:val="▪"/>
+      <w:lvlJc w:val="left"/>
+      <w:pPr>
+        <w:tabs>
+          <w:tab w:pos="3600" w:val="num"/>
+        </w:tabs>
+        <w:ind w:hanging="360" w:left="3600"/>
+      </w:pPr>
+      <w:rPr>
+        <w:rFonts w:ascii="OpenSymbol" w:cs="OpenSymbol" w:hAnsi="OpenSymbol" w:hint="default"/>
+      </w:rPr>
+    </w:lvl>
+  </w:abstractNum>
+  <w:abstractNum w:abstractNumId="5">
+    <w:lvl w:ilvl="0">
+      <w:start w:val="1"/>
+      <w:numFmt w:val="bullet"/>
+      <w:lvlText w:val=""/>
+      <w:lvlJc w:val="left"/>
+      <w:pPr>
+        <w:tabs>
+          <w:tab w:pos="720" w:val="num"/>
+        </w:tabs>
+        <w:ind w:hanging="360" w:left="720"/>
+      </w:pPr>
+      <w:rPr>
+        <w:rFonts w:ascii="Symbol" w:cs="Symbol" w:hAnsi="Symbol" w:hint="default"/>
+      </w:rPr>
+    </w:lvl>
+    <w:lvl w:ilvl="1">
+      <w:start w:val="1"/>
+      <w:numFmt w:val="bullet"/>
+      <w:lvlText w:val="◦"/>
+      <w:lvlJc w:val="left"/>
+      <w:pPr>
+        <w:tabs>
+          <w:tab w:pos="1080" w:val="num"/>
+        </w:tabs>
+        <w:ind w:hanging="360" w:left="1080"/>
+      </w:pPr>
+      <w:rPr>
+        <w:rFonts w:ascii="OpenSymbol" w:cs="OpenSymbol" w:hAnsi="OpenSymbol" w:hint="default"/>
+      </w:rPr>
+    </w:lvl>
+    <w:lvl w:ilvl="2">
+      <w:start w:val="1"/>
+      <w:numFmt w:val="bullet"/>
+      <w:lvlText w:val="▪"/>
+      <w:lvlJc w:val="left"/>
+      <w:pPr>
+        <w:tabs>
+          <w:tab w:pos="1440" w:val="num"/>
+        </w:tabs>
+        <w:ind w:hanging="360" w:left="1440"/>
+      </w:pPr>
+      <w:rPr>
+        <w:rFonts w:ascii="OpenSymbol" w:cs="OpenSymbol" w:hAnsi="OpenSymbol" w:hint="default"/>
+      </w:rPr>
+    </w:lvl>
+    <w:lvl w:ilvl="3">
+      <w:start w:val="1"/>
+      <w:numFmt w:val="bullet"/>
+      <w:lvlText w:val=""/>
+      <w:lvlJc w:val="left"/>
+      <w:pPr>
+        <w:tabs>
+          <w:tab w:pos="1800" w:val="num"/>
+        </w:tabs>
+        <w:ind w:hanging="360" w:left="1800"/>
+      </w:pPr>
+      <w:rPr>
+        <w:rFonts w:ascii="Symbol" w:cs="Symbol" w:hAnsi="Symbol" w:hint="default"/>
+      </w:rPr>
+    </w:lvl>
+    <w:lvl w:ilvl="4">
+      <w:start w:val="1"/>
+      <w:numFmt w:val="bullet"/>
+      <w:lvlText w:val="◦"/>
+      <w:lvlJc w:val="left"/>
+      <w:pPr>
+        <w:tabs>
+          <w:tab w:pos="2160" w:val="num"/>
+        </w:tabs>
+        <w:ind w:hanging="360" w:left="2160"/>
+      </w:pPr>
+      <w:rPr>
+        <w:rFonts w:ascii="OpenSymbol" w:cs="OpenSymbol" w:hAnsi="OpenSymbol" w:hint="default"/>
+      </w:rPr>
+    </w:lvl>
+    <w:lvl w:ilvl="5">
+      <w:start w:val="1"/>
+      <w:numFmt w:val="bullet"/>
+      <w:lvlText w:val="▪"/>
+      <w:lvlJc w:val="left"/>
+      <w:pPr>
+        <w:tabs>
+          <w:tab w:pos="2520" w:val="num"/>
+        </w:tabs>
+        <w:ind w:hanging="360" w:left="2520"/>
+      </w:pPr>
+      <w:rPr>
+        <w:rFonts w:ascii="OpenSymbol" w:cs="OpenSymbol" w:hAnsi="OpenSymbol" w:hint="default"/>
+      </w:rPr>
+    </w:lvl>
+    <w:lvl w:ilvl="6">
+      <w:start w:val="1"/>
+      <w:numFmt w:val="bullet"/>
+      <w:lvlText w:val=""/>
+      <w:lvlJc w:val="left"/>
+      <w:pPr>
+        <w:tabs>
+          <w:tab w:pos="2880" w:val="num"/>
+        </w:tabs>
+        <w:ind w:hanging="360" w:left="2880"/>
+      </w:pPr>
+      <w:rPr>
+        <w:rFonts w:ascii="Symbol" w:cs="Symbol" w:hAnsi="Symbol" w:hint="default"/>
+      </w:rPr>
+    </w:lvl>
+    <w:lvl w:ilvl="7">
+      <w:start w:val="1"/>
+      <w:numFmt w:val="bullet"/>
+      <w:lvlText w:val="◦"/>
+      <w:lvlJc w:val="left"/>
+      <w:pPr>
+        <w:tabs>
+          <w:tab w:pos="3240" w:val="num"/>
+        </w:tabs>
+        <w:ind w:hanging="360" w:left="3240"/>
+      </w:pPr>
+      <w:rPr>
+        <w:rFonts w:ascii="OpenSymbol" w:cs="OpenSymbol" w:hAnsi="OpenSymbol" w:hint="default"/>
+      </w:rPr>
+    </w:lvl>
+    <w:lvl w:ilvl="8">
+      <w:start w:val="1"/>
+      <w:numFmt w:val="bullet"/>
+      <w:lvlText w:val="▪"/>
+      <w:lvlJc w:val="left"/>
+      <w:pPr>
+        <w:tabs>
+          <w:tab w:pos="3600" w:val="num"/>
+        </w:tabs>
+        <w:ind w:hanging="360" w:left="3600"/>
+      </w:pPr>
+      <w:rPr>
+        <w:rFonts w:ascii="OpenSymbol" w:cs="OpenSymbol" w:hAnsi="OpenSymbol" w:hint="default"/>
+      </w:rPr>
+    </w:lvl>
+  </w:abstractNum>
+  <w:abstractNum w:abstractNumId="6">
     <w:lvl w:ilvl="0">
       <w:start w:val="1"/>
       <w:numFmt w:val="none"/>
@@ -1025,6 +1440,12 @@
   </w:num>
   <w:num w:numId="4">
     <w:abstractNumId w:val="4"/>
+  </w:num>
+  <w:num w:numId="5">
+    <w:abstractNumId w:val="5"/>
+  </w:num>
+  <w:num w:numId="6">
+    <w:abstractNumId w:val="6"/>
   </w:num>
 </w:numbering>
 </file>
@@ -1042,7 +1463,7 @@
     </w:pPr>
     <w:rPr>
       <w:rFonts w:ascii="Calibri" w:cs="Calibri" w:eastAsia="Arial Unicode MS" w:hAnsi="Calibri"/>
-      <w:color w:val="auto"/>
+      <w:color w:val="00000A"/>
       <w:sz w:val="22"/>
       <w:szCs w:val="22"/>
       <w:lang w:bidi="ar-SA" w:eastAsia="en-US" w:val="da-DK"/>
@@ -1060,10 +1481,38 @@
       <w:rFonts w:cs="Courier New"/>
     </w:rPr>
   </w:style>
-  <w:style w:styleId="style17" w:type="paragraph">
+  <w:style w:styleId="style17" w:type="character">
+    <w:name w:val="ListLabel 2"/>
+    <w:next w:val="style17"/>
+    <w:rPr>
+      <w:rFonts w:cs="Symbol"/>
+    </w:rPr>
+  </w:style>
+  <w:style w:styleId="style18" w:type="character">
+    <w:name w:val="ListLabel 3"/>
+    <w:next w:val="style18"/>
+    <w:rPr>
+      <w:rFonts w:cs="Courier New"/>
+    </w:rPr>
+  </w:style>
+  <w:style w:styleId="style19" w:type="character">
+    <w:name w:val="ListLabel 4"/>
+    <w:next w:val="style19"/>
+    <w:rPr>
+      <w:rFonts w:cs="Wingdings"/>
+    </w:rPr>
+  </w:style>
+  <w:style w:styleId="style20" w:type="character">
+    <w:name w:val="Bullets"/>
+    <w:next w:val="style20"/>
+    <w:rPr>
+      <w:rFonts w:ascii="OpenSymbol" w:cs="OpenSymbol" w:eastAsia="OpenSymbol" w:hAnsi="OpenSymbol"/>
+    </w:rPr>
+  </w:style>
+  <w:style w:styleId="style21" w:type="paragraph">
     <w:name w:val="Heading"/>
     <w:basedOn w:val="style0"/>
-    <w:next w:val="style18"/>
+    <w:next w:val="style22"/>
     <w:pPr>
       <w:keepNext/>
       <w:spacing w:after="120" w:before="240"/>
@@ -1075,27 +1524,27 @@
       <w:szCs w:val="28"/>
     </w:rPr>
   </w:style>
-  <w:style w:styleId="style18" w:type="paragraph">
+  <w:style w:styleId="style22" w:type="paragraph">
     <w:name w:val="Text Body"/>
     <w:basedOn w:val="style0"/>
-    <w:next w:val="style18"/>
+    <w:next w:val="style22"/>
     <w:pPr>
       <w:spacing w:after="120" w:before="0"/>
       <w:contextualSpacing w:val="false"/>
     </w:pPr>
     <w:rPr/>
   </w:style>
-  <w:style w:styleId="style19" w:type="paragraph">
+  <w:style w:styleId="style23" w:type="paragraph">
     <w:name w:val="List"/>
-    <w:basedOn w:val="style18"/>
-    <w:next w:val="style19"/>
+    <w:basedOn w:val="style22"/>
+    <w:next w:val="style23"/>
     <w:pPr/>
     <w:rPr/>
   </w:style>
-  <w:style w:styleId="style20" w:type="paragraph">
+  <w:style w:styleId="style24" w:type="paragraph">
     <w:name w:val="Caption"/>
     <w:basedOn w:val="style0"/>
-    <w:next w:val="style20"/>
+    <w:next w:val="style24"/>
     <w:pPr>
       <w:suppressLineNumbers/>
       <w:spacing w:after="120" w:before="120"/>
@@ -1108,19 +1557,19 @@
       <w:szCs w:val="24"/>
     </w:rPr>
   </w:style>
-  <w:style w:styleId="style21" w:type="paragraph">
+  <w:style w:styleId="style25" w:type="paragraph">
     <w:name w:val="Index"/>
     <w:basedOn w:val="style0"/>
-    <w:next w:val="style21"/>
+    <w:next w:val="style25"/>
     <w:pPr>
       <w:suppressLineNumbers/>
     </w:pPr>
     <w:rPr/>
   </w:style>
-  <w:style w:styleId="style22" w:type="paragraph">
+  <w:style w:styleId="style26" w:type="paragraph">
     <w:name w:val="List Paragraph"/>
     <w:basedOn w:val="style0"/>
-    <w:next w:val="style22"/>
+    <w:next w:val="style26"/>
     <w:pPr>
       <w:spacing w:after="200" w:before="0"/>
       <w:ind w:hanging="0" w:left="720" w:right="0"/>

</xml_diff>

<commit_message>
Added descriptions of exits, better capture of user inputs, placed objects in the world
</commit_message>
<xml_diff>
--- a/TheGreatestGameInTheWorld/Project log.docx
+++ b/TheGreatestGameInTheWorld/Project log.docx
@@ -72,7 +72,6 @@
           <w:lang w:val="en-US"/>
         </w:rPr>
       </w:pPr>
-      <w:proofErr w:type="gramStart"/>
       <w:r>
         <w:rPr>
           <w:rFonts w:ascii="Times" w:hAnsi="Times" w:cs="Times"/>
@@ -81,7 +80,6 @@
         </w:rPr>
         <w:t>If needed we will also work in weekends.</w:t>
       </w:r>
-      <w:proofErr w:type="gramEnd"/>
     </w:p>
     <w:p>
       <w:pPr>
@@ -2691,6 +2689,297 @@
         </w:rPr>
         <w:t>Place objects in the world so they can be used by player.</w:t>
       </w:r>
+    </w:p>
+    <w:p>
+      <w:pPr>
+        <w:rPr>
+          <w:rFonts w:ascii="Times" w:hAnsi="Times" w:cs="Times"/>
+          <w:sz w:val="24"/>
+          <w:lang w:val="en-US"/>
+        </w:rPr>
+      </w:pPr>
+    </w:p>
+    <w:p>
+      <w:pPr>
+        <w:rPr>
+          <w:rFonts w:ascii="Times" w:hAnsi="Times" w:cs="Times"/>
+          <w:sz w:val="24"/>
+          <w:lang w:val="en-US"/>
+        </w:rPr>
+      </w:pPr>
+    </w:p>
+    <w:p>
+      <w:pPr>
+        <w:rPr>
+          <w:rFonts w:ascii="Times" w:hAnsi="Times" w:cs="Times"/>
+          <w:sz w:val="24"/>
+          <w:lang w:val="en-US"/>
+        </w:rPr>
+      </w:pPr>
+    </w:p>
+    <w:p>
+      <w:pPr>
+        <w:rPr>
+          <w:rFonts w:ascii="Times" w:hAnsi="Times" w:cs="Times"/>
+          <w:sz w:val="24"/>
+          <w:lang w:val="en-US"/>
+        </w:rPr>
+      </w:pPr>
+    </w:p>
+    <w:p>
+      <w:pPr>
+        <w:rPr>
+          <w:rFonts w:ascii="Times" w:hAnsi="Times" w:cs="Times"/>
+          <w:sz w:val="24"/>
+          <w:lang w:val="en-US"/>
+        </w:rPr>
+      </w:pPr>
+    </w:p>
+    <w:p>
+      <w:pPr>
+        <w:rPr>
+          <w:lang w:val="en-US"/>
+        </w:rPr>
+      </w:pPr>
+      <w:r>
+        <w:rPr>
+          <w:rFonts w:ascii="Times" w:hAnsi="Times" w:cs="Times"/>
+          <w:b/>
+          <w:sz w:val="24"/>
+          <w:lang w:val="en-US"/>
+        </w:rPr>
+        <w:t>Log 2013-04-</w:t>
+      </w:r>
+      <w:r>
+        <w:rPr>
+          <w:rFonts w:ascii="Times" w:hAnsi="Times" w:cs="Times"/>
+          <w:b/>
+          <w:sz w:val="24"/>
+          <w:lang w:val="en-US"/>
+        </w:rPr>
+        <w:t>25</w:t>
+      </w:r>
+    </w:p>
+    <w:p>
+      <w:pPr>
+        <w:rPr>
+          <w:lang w:val="en-US"/>
+        </w:rPr>
+      </w:pPr>
+      <w:r>
+        <w:rPr>
+          <w:rFonts w:ascii="Times" w:hAnsi="Times" w:cs="Times"/>
+          <w:sz w:val="24"/>
+          <w:lang w:val="en-US"/>
+        </w:rPr>
+        <w:t>Driver: Simon</w:t>
+      </w:r>
+    </w:p>
+    <w:p>
+      <w:pPr>
+        <w:rPr>
+          <w:lang w:val="en-US"/>
+        </w:rPr>
+      </w:pPr>
+      <w:r>
+        <w:rPr>
+          <w:rFonts w:ascii="Times" w:hAnsi="Times" w:cs="Times"/>
+          <w:sz w:val="24"/>
+          <w:lang w:val="en-US"/>
+        </w:rPr>
+        <w:t xml:space="preserve">Navigator: </w:t>
+      </w:r>
+      <w:proofErr w:type="spellStart"/>
+      <w:r>
+        <w:rPr>
+          <w:rFonts w:ascii="Times" w:hAnsi="Times" w:cs="Times"/>
+          <w:sz w:val="24"/>
+          <w:lang w:val="en-US"/>
+        </w:rPr>
+        <w:t>Thelle</w:t>
+      </w:r>
+      <w:proofErr w:type="spellEnd"/>
+    </w:p>
+    <w:p>
+      <w:pPr>
+        <w:rPr>
+          <w:rFonts w:ascii="Times" w:hAnsi="Times" w:cs="Times"/>
+          <w:sz w:val="24"/>
+          <w:lang w:val="en-US"/>
+        </w:rPr>
+      </w:pPr>
+      <w:r>
+        <w:rPr>
+          <w:rFonts w:ascii="Times" w:hAnsi="Times" w:cs="Times"/>
+          <w:sz w:val="24"/>
+          <w:lang w:val="en-US"/>
+        </w:rPr>
+        <w:t xml:space="preserve">What did we </w:t>
+      </w:r>
+      <w:proofErr w:type="gramStart"/>
+      <w:r>
+        <w:rPr>
+          <w:rFonts w:ascii="Times" w:hAnsi="Times" w:cs="Times"/>
+          <w:sz w:val="24"/>
+          <w:lang w:val="en-US"/>
+        </w:rPr>
+        <w:t>do:</w:t>
+      </w:r>
+      <w:proofErr w:type="gramEnd"/>
+      <w:r>
+        <w:rPr>
+          <w:rFonts w:ascii="Times" w:hAnsi="Times" w:cs="Times"/>
+          <w:sz w:val="24"/>
+          <w:lang w:val="en-US"/>
+        </w:rPr>
+        <w:t xml:space="preserve"> </w:t>
+      </w:r>
+    </w:p>
+    <w:p>
+      <w:pPr>
+        <w:pStyle w:val="Listeafsnit"/>
+        <w:numPr>
+          <w:ilvl w:val="0"/>
+          <w:numId w:val="2"/>
+        </w:numPr>
+        <w:rPr>
+          <w:rFonts w:ascii="Times" w:hAnsi="Times" w:cs="Times"/>
+          <w:sz w:val="24"/>
+          <w:lang w:val="en-US"/>
+        </w:rPr>
+      </w:pPr>
+      <w:r>
+        <w:rPr>
+          <w:rFonts w:ascii="Times" w:hAnsi="Times" w:cs="Times"/>
+          <w:sz w:val="24"/>
+          <w:lang w:val="en-US"/>
+        </w:rPr>
+        <w:t>Placed objects in the world</w:t>
+      </w:r>
+    </w:p>
+    <w:p>
+      <w:pPr>
+        <w:pStyle w:val="Listeafsnit"/>
+        <w:numPr>
+          <w:ilvl w:val="0"/>
+          <w:numId w:val="2"/>
+        </w:numPr>
+        <w:rPr>
+          <w:rFonts w:ascii="Times" w:hAnsi="Times" w:cs="Times"/>
+          <w:sz w:val="24"/>
+          <w:lang w:val="en-US"/>
+        </w:rPr>
+      </w:pPr>
+      <w:r>
+        <w:rPr>
+          <w:rFonts w:ascii="Times" w:hAnsi="Times" w:cs="Times"/>
+          <w:sz w:val="24"/>
+          <w:lang w:val="en-US"/>
+        </w:rPr>
+        <w:t>Added exit descriptions to location</w:t>
+      </w:r>
+    </w:p>
+    <w:p>
+      <w:pPr>
+        <w:pStyle w:val="Listeafsnit"/>
+        <w:numPr>
+          <w:ilvl w:val="0"/>
+          <w:numId w:val="2"/>
+        </w:numPr>
+        <w:rPr>
+          <w:rFonts w:ascii="Times" w:hAnsi="Times" w:cs="Times"/>
+          <w:sz w:val="24"/>
+          <w:lang w:val="en-US"/>
+        </w:rPr>
+      </w:pPr>
+      <w:r>
+        <w:rPr>
+          <w:rFonts w:ascii="Times" w:hAnsi="Times" w:cs="Times"/>
+          <w:sz w:val="24"/>
+          <w:lang w:val="en-US"/>
+        </w:rPr>
+        <w:t>Improved capturing user input</w:t>
+      </w:r>
+    </w:p>
+    <w:p>
+      <w:pPr>
+        <w:rPr>
+          <w:rFonts w:ascii="Times" w:hAnsi="Times" w:cs="Times"/>
+          <w:sz w:val="24"/>
+          <w:lang w:val="en-US"/>
+        </w:rPr>
+      </w:pPr>
+      <w:r>
+        <w:rPr>
+          <w:rFonts w:ascii="Times" w:hAnsi="Times" w:cs="Times"/>
+          <w:sz w:val="24"/>
+          <w:lang w:val="en-US"/>
+        </w:rPr>
+        <w:t>Plan for next time:</w:t>
+      </w:r>
+    </w:p>
+    <w:p>
+      <w:pPr>
+        <w:pStyle w:val="Listeafsnit"/>
+        <w:numPr>
+          <w:ilvl w:val="0"/>
+          <w:numId w:val="3"/>
+        </w:numPr>
+        <w:rPr>
+          <w:rFonts w:ascii="Times" w:hAnsi="Times" w:cs="Times"/>
+          <w:sz w:val="24"/>
+          <w:lang w:val="en-US"/>
+        </w:rPr>
+      </w:pPr>
+      <w:r>
+        <w:rPr>
+          <w:rFonts w:ascii="Times" w:hAnsi="Times" w:cs="Times"/>
+          <w:sz w:val="24"/>
+          <w:lang w:val="en-US"/>
+        </w:rPr>
+        <w:t>Make it possible for the player to pick up and use items</w:t>
+      </w:r>
+    </w:p>
+    <w:p>
+      <w:pPr>
+        <w:pStyle w:val="Listeafsnit"/>
+        <w:numPr>
+          <w:ilvl w:val="0"/>
+          <w:numId w:val="3"/>
+        </w:numPr>
+        <w:rPr>
+          <w:rFonts w:ascii="Times" w:hAnsi="Times" w:cs="Times"/>
+          <w:sz w:val="24"/>
+          <w:lang w:val="en-US"/>
+        </w:rPr>
+      </w:pPr>
+      <w:proofErr w:type="spellStart"/>
+      <w:r>
+        <w:rPr>
+          <w:rFonts w:ascii="Times" w:hAnsi="Times" w:cs="Times"/>
+          <w:sz w:val="24"/>
+          <w:lang w:val="en-US"/>
+        </w:rPr>
+        <w:t>JUnit</w:t>
+      </w:r>
+      <w:proofErr w:type="spellEnd"/>
+      <w:r>
+        <w:rPr>
+          <w:rFonts w:ascii="Times" w:hAnsi="Times" w:cs="Times"/>
+          <w:sz w:val="24"/>
+          <w:lang w:val="en-US"/>
+        </w:rPr>
+        <w:t xml:space="preserve"> test of added features</w:t>
+      </w:r>
+    </w:p>
+    <w:p>
+      <w:pPr>
+        <w:rPr>
+          <w:rFonts w:ascii="Times" w:hAnsi="Times" w:cs="Times"/>
+          <w:sz w:val="24"/>
+          <w:lang w:val="en-US"/>
+        </w:rPr>
+      </w:pPr>
     </w:p>
     <w:sectPr>
       <w:pgSz w:w="11900" w:h="16840"/>

</xml_diff>

<commit_message>
Added start message, help message, startmenu (annoying)
</commit_message>
<xml_diff>
--- a/TheGreatestGameInTheWorld/Project log.docx
+++ b/TheGreatestGameInTheWorld/Project log.docx
@@ -39,6 +39,47 @@
         <w:t xml:space="preserve">We meet Thursdays 8.00 - 10.00 and </w:t>
       </w:r>
       <w:proofErr w:type="spellStart"/>
+      <w:r>
+        <w:rPr>
+          <w:rFonts w:ascii="Times" w:hAnsi="Times" w:cs="Times"/>
+          <w:sz w:val="24"/>
+          <w:lang w:val="en-US"/>
+        </w:rPr>
+        <w:t>fridays</w:t>
+      </w:r>
+      <w:proofErr w:type="spellEnd"/>
+      <w:r>
+        <w:rPr>
+          <w:rFonts w:ascii="Times" w:hAnsi="Times" w:cs="Times"/>
+          <w:sz w:val="24"/>
+          <w:lang w:val="en-US"/>
+        </w:rPr>
+        <w:t xml:space="preserve"> 12.00 - 14.00</w:t>
+      </w:r>
+    </w:p>
+    <w:p>
+      <w:pPr>
+        <w:pStyle w:val="DefaultStyle"/>
+        <w:rPr>
+          <w:lang w:val="en-US"/>
+        </w:rPr>
+      </w:pPr>
+      <w:r>
+        <w:rPr>
+          <w:rFonts w:ascii="Times" w:hAnsi="Times" w:cs="Times"/>
+          <w:sz w:val="24"/>
+          <w:lang w:val="en-US"/>
+        </w:rPr>
+        <w:t>We use Eclipse as our IDE.</w:t>
+      </w:r>
+    </w:p>
+    <w:p>
+      <w:pPr>
+        <w:pStyle w:val="DefaultStyle"/>
+        <w:rPr>
+          <w:lang w:val="en-US"/>
+        </w:rPr>
+      </w:pPr>
       <w:proofErr w:type="gramStart"/>
       <w:r>
         <w:rPr>
@@ -46,9 +87,109 @@
           <w:sz w:val="24"/>
           <w:lang w:val="en-US"/>
         </w:rPr>
-        <w:t>fridays</w:t>
+        <w:t>If needed we will also work in weekends.</w:t>
+      </w:r>
+      <w:proofErr w:type="gramEnd"/>
+    </w:p>
+    <w:p>
+      <w:pPr>
+        <w:pStyle w:val="DefaultStyle"/>
+        <w:rPr>
+          <w:lang w:val="en-US"/>
+        </w:rPr>
+      </w:pPr>
+      <w:r>
+        <w:rPr>
+          <w:rFonts w:ascii="Times" w:hAnsi="Times" w:cs="Times"/>
+          <w:sz w:val="24"/>
+          <w:lang w:val="en-US"/>
+        </w:rPr>
+        <w:t>Communication will primarily be done through email, but also phone and face-to-face.</w:t>
+      </w:r>
+    </w:p>
+    <w:p>
+      <w:pPr>
+        <w:pStyle w:val="DefaultStyle"/>
+        <w:rPr>
+          <w:lang w:val="en-US"/>
+        </w:rPr>
+      </w:pPr>
+      <w:r>
+        <w:rPr>
+          <w:rFonts w:ascii="Times" w:hAnsi="Times" w:cs="Times"/>
+          <w:b/>
+          <w:sz w:val="24"/>
+          <w:lang w:val="en-US"/>
+        </w:rPr>
+        <w:t>Log 2013-03-08</w:t>
+      </w:r>
+    </w:p>
+    <w:p>
+      <w:pPr>
+        <w:pStyle w:val="DefaultStyle"/>
+        <w:rPr>
+          <w:lang w:val="en-US"/>
+        </w:rPr>
+      </w:pPr>
+      <w:r>
+        <w:rPr>
+          <w:rFonts w:ascii="Times" w:hAnsi="Times" w:cs="Times"/>
+          <w:sz w:val="24"/>
+          <w:lang w:val="en-US"/>
+        </w:rPr>
+        <w:t>Driver: Simon</w:t>
+      </w:r>
+    </w:p>
+    <w:p>
+      <w:pPr>
+        <w:pStyle w:val="DefaultStyle"/>
+        <w:rPr>
+          <w:lang w:val="en-US"/>
+        </w:rPr>
+      </w:pPr>
+      <w:r>
+        <w:rPr>
+          <w:rFonts w:ascii="Times" w:hAnsi="Times" w:cs="Times"/>
+          <w:sz w:val="24"/>
+          <w:lang w:val="en-US"/>
+        </w:rPr>
+        <w:t xml:space="preserve">Navigator: </w:t>
+      </w:r>
+      <w:proofErr w:type="spellStart"/>
+      <w:r>
+        <w:rPr>
+          <w:rFonts w:ascii="Times" w:hAnsi="Times" w:cs="Times"/>
+          <w:sz w:val="24"/>
+          <w:lang w:val="en-US"/>
+        </w:rPr>
+        <w:t>Thelle</w:t>
       </w:r>
       <w:proofErr w:type="spellEnd"/>
+    </w:p>
+    <w:p>
+      <w:pPr>
+        <w:pStyle w:val="DefaultStyle"/>
+        <w:rPr>
+          <w:lang w:val="en-US"/>
+        </w:rPr>
+      </w:pPr>
+      <w:r>
+        <w:rPr>
+          <w:rFonts w:ascii="Times" w:hAnsi="Times" w:cs="Times"/>
+          <w:sz w:val="24"/>
+          <w:lang w:val="en-US"/>
+        </w:rPr>
+        <w:t xml:space="preserve">What did we </w:t>
+      </w:r>
+      <w:proofErr w:type="gramStart"/>
+      <w:r>
+        <w:rPr>
+          <w:rFonts w:ascii="Times" w:hAnsi="Times" w:cs="Times"/>
+          <w:sz w:val="24"/>
+          <w:lang w:val="en-US"/>
+        </w:rPr>
+        <w:t>do:</w:t>
+      </w:r>
       <w:proofErr w:type="gramEnd"/>
       <w:r>
         <w:rPr>
@@ -56,32 +197,551 @@
           <w:sz w:val="24"/>
           <w:lang w:val="en-US"/>
         </w:rPr>
-        <w:t xml:space="preserve"> 12.00 - 14.00</w:t>
-      </w:r>
-    </w:p>
-    <w:p>
-      <w:pPr>
-        <w:pStyle w:val="DefaultStyle"/>
-        <w:rPr>
-          <w:lang w:val="en-US"/>
-        </w:rPr>
-      </w:pPr>
-      <w:r>
-        <w:rPr>
-          <w:rFonts w:ascii="Times" w:hAnsi="Times" w:cs="Times"/>
-          <w:sz w:val="24"/>
-          <w:lang w:val="en-US"/>
-        </w:rPr>
-        <w:t>We use Eclipse as our IDE.</w:t>
-      </w:r>
-    </w:p>
-    <w:p>
-      <w:pPr>
-        <w:pStyle w:val="DefaultStyle"/>
-        <w:rPr>
-          <w:lang w:val="en-US"/>
-        </w:rPr>
-      </w:pPr>
+        <w:t xml:space="preserve"> </w:t>
+      </w:r>
+    </w:p>
+    <w:p>
+      <w:pPr>
+        <w:pStyle w:val="DefaultStyle"/>
+        <w:ind w:left="720"/>
+        <w:rPr>
+          <w:lang w:val="en-US"/>
+        </w:rPr>
+      </w:pPr>
+      <w:r>
+        <w:rPr>
+          <w:rFonts w:ascii="Times" w:hAnsi="Times" w:cs="Times"/>
+          <w:sz w:val="24"/>
+          <w:lang w:val="en-US"/>
+        </w:rPr>
+        <w:tab/>
+        <w:t>•</w:t>
+      </w:r>
+      <w:r>
+        <w:rPr>
+          <w:rFonts w:ascii="Times" w:hAnsi="Times" w:cs="Times"/>
+          <w:sz w:val="24"/>
+          <w:lang w:val="en-US"/>
+        </w:rPr>
+        <w:tab/>
+        <w:t>Implemented the interfaces World and Location</w:t>
+      </w:r>
+    </w:p>
+    <w:p>
+      <w:pPr>
+        <w:pStyle w:val="DefaultStyle"/>
+        <w:ind w:left="720"/>
+        <w:rPr>
+          <w:lang w:val="en-US"/>
+        </w:rPr>
+      </w:pPr>
+      <w:r>
+        <w:rPr>
+          <w:rFonts w:ascii="Times" w:hAnsi="Times" w:cs="Times"/>
+          <w:sz w:val="24"/>
+          <w:lang w:val="en-US"/>
+        </w:rPr>
+        <w:tab/>
+        <w:t>•</w:t>
+      </w:r>
+      <w:r>
+        <w:rPr>
+          <w:rFonts w:ascii="Times" w:hAnsi="Times" w:cs="Times"/>
+          <w:sz w:val="24"/>
+          <w:lang w:val="en-US"/>
+        </w:rPr>
+        <w:tab/>
+        <w:t>Created 4 locations and one world</w:t>
+      </w:r>
+    </w:p>
+    <w:p>
+      <w:pPr>
+        <w:pStyle w:val="DefaultStyle"/>
+        <w:ind w:left="720"/>
+        <w:rPr>
+          <w:lang w:val="en-US"/>
+        </w:rPr>
+      </w:pPr>
+      <w:r>
+        <w:rPr>
+          <w:rFonts w:ascii="Times" w:hAnsi="Times" w:cs="Times"/>
+          <w:sz w:val="24"/>
+          <w:lang w:val="en-US"/>
+        </w:rPr>
+        <w:tab/>
+        <w:t>•</w:t>
+      </w:r>
+      <w:r>
+        <w:rPr>
+          <w:rFonts w:ascii="Times" w:hAnsi="Times" w:cs="Times"/>
+          <w:sz w:val="24"/>
+          <w:lang w:val="en-US"/>
+        </w:rPr>
+        <w:tab/>
+        <w:t xml:space="preserve">Made </w:t>
+      </w:r>
+      <w:proofErr w:type="spellStart"/>
+      <w:r>
+        <w:rPr>
+          <w:rFonts w:ascii="Times" w:hAnsi="Times" w:cs="Times"/>
+          <w:sz w:val="24"/>
+          <w:lang w:val="en-US"/>
+        </w:rPr>
+        <w:t>JUnit</w:t>
+      </w:r>
+      <w:proofErr w:type="spellEnd"/>
+      <w:r>
+        <w:rPr>
+          <w:rFonts w:ascii="Times" w:hAnsi="Times" w:cs="Times"/>
+          <w:sz w:val="24"/>
+          <w:lang w:val="en-US"/>
+        </w:rPr>
+        <w:t xml:space="preserve"> test to see if the world was populated when instanced.</w:t>
+      </w:r>
+    </w:p>
+    <w:p>
+      <w:pPr>
+        <w:pStyle w:val="DefaultStyle"/>
+        <w:ind w:left="720"/>
+        <w:rPr>
+          <w:lang w:val="en-US"/>
+        </w:rPr>
+      </w:pPr>
+      <w:r>
+        <w:rPr>
+          <w:rFonts w:ascii="Times" w:hAnsi="Times" w:cs="Times"/>
+          <w:sz w:val="24"/>
+          <w:lang w:val="en-US"/>
+        </w:rPr>
+        <w:tab/>
+        <w:t>•</w:t>
+      </w:r>
+      <w:r>
+        <w:rPr>
+          <w:rFonts w:ascii="Times" w:hAnsi="Times" w:cs="Times"/>
+          <w:sz w:val="24"/>
+          <w:lang w:val="en-US"/>
+        </w:rPr>
+        <w:tab/>
+        <w:t xml:space="preserve">Discussed design of the </w:t>
+      </w:r>
+      <w:proofErr w:type="spellStart"/>
+      <w:r>
+        <w:rPr>
+          <w:rFonts w:ascii="Times" w:hAnsi="Times" w:cs="Times"/>
+          <w:sz w:val="24"/>
+          <w:lang w:val="en-US"/>
+        </w:rPr>
+        <w:t>gameplay</w:t>
+      </w:r>
+      <w:proofErr w:type="spellEnd"/>
+      <w:r>
+        <w:rPr>
+          <w:rFonts w:ascii="Times" w:hAnsi="Times" w:cs="Times"/>
+          <w:sz w:val="24"/>
+          <w:lang w:val="en-US"/>
+        </w:rPr>
+        <w:t>:</w:t>
+      </w:r>
+    </w:p>
+    <w:p>
+      <w:pPr>
+        <w:pStyle w:val="DefaultStyle"/>
+        <w:ind w:left="1440"/>
+        <w:rPr>
+          <w:lang w:val="en-US"/>
+        </w:rPr>
+      </w:pPr>
+      <w:r>
+        <w:rPr>
+          <w:rFonts w:ascii="Times" w:hAnsi="Times" w:cs="Times"/>
+          <w:sz w:val="24"/>
+          <w:lang w:val="en-US"/>
+        </w:rPr>
+        <w:tab/>
+        <w:t>•</w:t>
+      </w:r>
+      <w:r>
+        <w:rPr>
+          <w:rFonts w:ascii="Times" w:hAnsi="Times" w:cs="Times"/>
+          <w:sz w:val="24"/>
+          <w:lang w:val="en-US"/>
+        </w:rPr>
+        <w:tab/>
+        <w:t xml:space="preserve">DRPG (Drinking </w:t>
+      </w:r>
+      <w:proofErr w:type="spellStart"/>
+      <w:r>
+        <w:rPr>
+          <w:rFonts w:ascii="Times" w:hAnsi="Times" w:cs="Times"/>
+          <w:sz w:val="24"/>
+          <w:lang w:val="en-US"/>
+        </w:rPr>
+        <w:t>roleplay</w:t>
+      </w:r>
+      <w:proofErr w:type="spellEnd"/>
+      <w:r>
+        <w:rPr>
+          <w:rFonts w:ascii="Times" w:hAnsi="Times" w:cs="Times"/>
+          <w:sz w:val="24"/>
+          <w:lang w:val="en-US"/>
+        </w:rPr>
+        <w:t xml:space="preserve"> game)</w:t>
+      </w:r>
+    </w:p>
+    <w:p>
+      <w:pPr>
+        <w:pStyle w:val="DefaultStyle"/>
+        <w:ind w:left="1440"/>
+        <w:rPr>
+          <w:lang w:val="en-US"/>
+        </w:rPr>
+      </w:pPr>
+      <w:r>
+        <w:rPr>
+          <w:rFonts w:ascii="Times" w:hAnsi="Times" w:cs="Times"/>
+          <w:sz w:val="24"/>
+          <w:lang w:val="en-US"/>
+        </w:rPr>
+        <w:tab/>
+        <w:t>•</w:t>
+      </w:r>
+      <w:r>
+        <w:rPr>
+          <w:rFonts w:ascii="Times" w:hAnsi="Times" w:cs="Times"/>
+          <w:sz w:val="24"/>
+          <w:lang w:val="en-US"/>
+        </w:rPr>
+        <w:tab/>
+        <w:t>Set in Copenhagen</w:t>
+      </w:r>
+    </w:p>
+    <w:p>
+      <w:pPr>
+        <w:pStyle w:val="DefaultStyle"/>
+        <w:rPr>
+          <w:lang w:val="en-US"/>
+        </w:rPr>
+      </w:pPr>
+      <w:r>
+        <w:rPr>
+          <w:rFonts w:ascii="Times" w:hAnsi="Times" w:cs="Times"/>
+          <w:sz w:val="24"/>
+          <w:lang w:val="en-US"/>
+        </w:rPr>
+        <w:t>Problems:</w:t>
+      </w:r>
+    </w:p>
+    <w:p>
+      <w:pPr>
+        <w:pStyle w:val="DefaultStyle"/>
+        <w:ind w:left="720"/>
+        <w:rPr>
+          <w:lang w:val="en-US"/>
+        </w:rPr>
+      </w:pPr>
+      <w:r>
+        <w:rPr>
+          <w:rFonts w:ascii="Times" w:hAnsi="Times" w:cs="Times"/>
+          <w:sz w:val="24"/>
+          <w:lang w:val="en-US"/>
+        </w:rPr>
+        <w:tab/>
+        <w:t>•</w:t>
+      </w:r>
+      <w:r>
+        <w:rPr>
+          <w:rFonts w:ascii="Times" w:hAnsi="Times" w:cs="Times"/>
+          <w:sz w:val="24"/>
+          <w:lang w:val="en-US"/>
+        </w:rPr>
+        <w:tab/>
+        <w:t>None</w:t>
+      </w:r>
+    </w:p>
+    <w:p>
+      <w:pPr>
+        <w:pStyle w:val="DefaultStyle"/>
+        <w:rPr>
+          <w:lang w:val="en-US"/>
+        </w:rPr>
+      </w:pPr>
+      <w:r>
+        <w:rPr>
+          <w:rFonts w:ascii="Times" w:hAnsi="Times" w:cs="Times"/>
+          <w:sz w:val="24"/>
+          <w:lang w:val="en-US"/>
+        </w:rPr>
+        <w:t>Tasks for next time:</w:t>
+      </w:r>
+    </w:p>
+    <w:p>
+      <w:pPr>
+        <w:pStyle w:val="DefaultStyle"/>
+        <w:ind w:left="720"/>
+        <w:rPr>
+          <w:lang w:val="en-US"/>
+        </w:rPr>
+      </w:pPr>
+      <w:r>
+        <w:rPr>
+          <w:rFonts w:ascii="Times" w:hAnsi="Times" w:cs="Times"/>
+          <w:sz w:val="24"/>
+          <w:lang w:val="en-US"/>
+        </w:rPr>
+        <w:tab/>
+        <w:t>•</w:t>
+      </w:r>
+      <w:r>
+        <w:rPr>
+          <w:rFonts w:ascii="Times" w:hAnsi="Times" w:cs="Times"/>
+          <w:sz w:val="24"/>
+          <w:lang w:val="en-US"/>
+        </w:rPr>
+        <w:tab/>
+        <w:t>Make Knights and Knaves question - Simon</w:t>
+      </w:r>
+    </w:p>
+    <w:p>
+      <w:pPr>
+        <w:pStyle w:val="DefaultStyle"/>
+        <w:ind w:left="720"/>
+        <w:rPr>
+          <w:lang w:val="en-US"/>
+        </w:rPr>
+      </w:pPr>
+      <w:r>
+        <w:rPr>
+          <w:rFonts w:ascii="Times" w:hAnsi="Times" w:cs="Times"/>
+          <w:sz w:val="24"/>
+          <w:lang w:val="en-US"/>
+        </w:rPr>
+        <w:tab/>
+        <w:t>•</w:t>
+      </w:r>
+      <w:r>
+        <w:rPr>
+          <w:rFonts w:ascii="Times" w:hAnsi="Times" w:cs="Times"/>
+          <w:sz w:val="24"/>
+          <w:lang w:val="en-US"/>
+        </w:rPr>
+        <w:tab/>
+        <w:t xml:space="preserve">Find a programming question - </w:t>
+      </w:r>
+      <w:proofErr w:type="spellStart"/>
+      <w:r>
+        <w:rPr>
+          <w:rFonts w:ascii="Times" w:hAnsi="Times" w:cs="Times"/>
+          <w:sz w:val="24"/>
+          <w:lang w:val="en-US"/>
+        </w:rPr>
+        <w:t>Thelle</w:t>
+      </w:r>
+      <w:proofErr w:type="spellEnd"/>
+    </w:p>
+    <w:p>
+      <w:pPr>
+        <w:pStyle w:val="DefaultStyle"/>
+        <w:ind w:left="720"/>
+        <w:rPr>
+          <w:lang w:val="en-US"/>
+        </w:rPr>
+      </w:pPr>
+      <w:r>
+        <w:rPr>
+          <w:rFonts w:ascii="Times" w:hAnsi="Times" w:cs="Times"/>
+          <w:sz w:val="24"/>
+          <w:lang w:val="en-US"/>
+        </w:rPr>
+        <w:tab/>
+        <w:t>•</w:t>
+      </w:r>
+      <w:r>
+        <w:rPr>
+          <w:rFonts w:ascii="Times" w:hAnsi="Times" w:cs="Times"/>
+          <w:sz w:val="24"/>
+          <w:lang w:val="en-US"/>
+        </w:rPr>
+        <w:tab/>
+        <w:t xml:space="preserve">Find out if it's possible to display text and hide it after </w:t>
+      </w:r>
+      <w:proofErr w:type="spellStart"/>
+      <w:r>
+        <w:rPr>
+          <w:rFonts w:ascii="Times" w:hAnsi="Times" w:cs="Times"/>
+          <w:sz w:val="24"/>
+          <w:lang w:val="en-US"/>
+        </w:rPr>
+        <w:t>som</w:t>
+      </w:r>
+      <w:proofErr w:type="spellEnd"/>
+      <w:r>
+        <w:rPr>
+          <w:rFonts w:ascii="Times" w:hAnsi="Times" w:cs="Times"/>
+          <w:sz w:val="24"/>
+          <w:lang w:val="en-US"/>
+        </w:rPr>
+        <w:t xml:space="preserve"> time - using popup + timer + schedule</w:t>
+      </w:r>
+    </w:p>
+    <w:p>
+      <w:pPr>
+        <w:pStyle w:val="DefaultStyle"/>
+        <w:rPr>
+          <w:lang w:val="en-US"/>
+        </w:rPr>
+      </w:pPr>
+    </w:p>
+    <w:p>
+      <w:pPr>
+        <w:pStyle w:val="DefaultStyle"/>
+        <w:rPr>
+          <w:lang w:val="en-US"/>
+        </w:rPr>
+      </w:pPr>
+      <w:r>
+        <w:rPr>
+          <w:rFonts w:ascii="Times" w:hAnsi="Times" w:cs="Times"/>
+          <w:sz w:val="24"/>
+          <w:lang w:val="en-US"/>
+        </w:rPr>
+        <w:t>Plans for next time:</w:t>
+      </w:r>
+    </w:p>
+    <w:p>
+      <w:pPr>
+        <w:pStyle w:val="DefaultStyle"/>
+        <w:ind w:left="720"/>
+        <w:rPr>
+          <w:lang w:val="en-US"/>
+        </w:rPr>
+      </w:pPr>
+      <w:r>
+        <w:rPr>
+          <w:rFonts w:ascii="Times" w:hAnsi="Times" w:cs="Times"/>
+          <w:sz w:val="24"/>
+          <w:lang w:val="en-US"/>
+        </w:rPr>
+        <w:tab/>
+        <w:t>•</w:t>
+      </w:r>
+      <w:r>
+        <w:rPr>
+          <w:rFonts w:ascii="Times" w:hAnsi="Times" w:cs="Times"/>
+          <w:sz w:val="24"/>
+          <w:lang w:val="en-US"/>
+        </w:rPr>
+        <w:tab/>
+        <w:t>Write the Black Jack mini game</w:t>
+      </w:r>
+    </w:p>
+    <w:p>
+      <w:pPr>
+        <w:pStyle w:val="DefaultStyle"/>
+        <w:rPr>
+          <w:lang w:val="en-US"/>
+        </w:rPr>
+      </w:pPr>
+      <w:r>
+        <w:rPr>
+          <w:rFonts w:ascii="Times" w:hAnsi="Times" w:cs="Times"/>
+          <w:b/>
+          <w:sz w:val="24"/>
+          <w:lang w:val="en-US"/>
+        </w:rPr>
+        <w:t>****************************************</w:t>
+      </w:r>
+    </w:p>
+    <w:p>
+      <w:pPr>
+        <w:pStyle w:val="DefaultStyle"/>
+        <w:rPr>
+          <w:lang w:val="en-US"/>
+        </w:rPr>
+      </w:pPr>
+    </w:p>
+    <w:p>
+      <w:pPr>
+        <w:pStyle w:val="DefaultStyle"/>
+        <w:rPr>
+          <w:lang w:val="en-US"/>
+        </w:rPr>
+      </w:pPr>
+    </w:p>
+    <w:p>
+      <w:pPr>
+        <w:pStyle w:val="DefaultStyle"/>
+        <w:rPr>
+          <w:lang w:val="en-US"/>
+        </w:rPr>
+      </w:pPr>
+      <w:r>
+        <w:rPr>
+          <w:rFonts w:ascii="Times" w:hAnsi="Times" w:cs="Times"/>
+          <w:b/>
+          <w:sz w:val="24"/>
+          <w:lang w:val="en-US"/>
+        </w:rPr>
+        <w:t>Log 2013-03-14</w:t>
+      </w:r>
+    </w:p>
+    <w:p>
+      <w:pPr>
+        <w:pStyle w:val="DefaultStyle"/>
+        <w:rPr>
+          <w:lang w:val="en-US"/>
+        </w:rPr>
+      </w:pPr>
+      <w:r>
+        <w:rPr>
+          <w:rFonts w:ascii="Times" w:hAnsi="Times" w:cs="Times"/>
+          <w:sz w:val="24"/>
+          <w:lang w:val="en-US"/>
+        </w:rPr>
+        <w:t>Driver: Simon</w:t>
+      </w:r>
+    </w:p>
+    <w:p>
+      <w:pPr>
+        <w:pStyle w:val="DefaultStyle"/>
+        <w:rPr>
+          <w:lang w:val="en-US"/>
+        </w:rPr>
+      </w:pPr>
+      <w:r>
+        <w:rPr>
+          <w:rFonts w:ascii="Times" w:hAnsi="Times" w:cs="Times"/>
+          <w:sz w:val="24"/>
+          <w:lang w:val="en-US"/>
+        </w:rPr>
+        <w:t xml:space="preserve">Navigator: </w:t>
+      </w:r>
+      <w:proofErr w:type="spellStart"/>
+      <w:r>
+        <w:rPr>
+          <w:rFonts w:ascii="Times" w:hAnsi="Times" w:cs="Times"/>
+          <w:sz w:val="24"/>
+          <w:lang w:val="en-US"/>
+        </w:rPr>
+        <w:t>Thelle</w:t>
+      </w:r>
+      <w:proofErr w:type="spellEnd"/>
+    </w:p>
+    <w:p>
+      <w:pPr>
+        <w:pStyle w:val="DefaultStyle"/>
+        <w:rPr>
+          <w:lang w:val="en-US"/>
+        </w:rPr>
+      </w:pPr>
+      <w:r>
+        <w:rPr>
+          <w:rFonts w:ascii="Times" w:hAnsi="Times" w:cs="Times"/>
+          <w:sz w:val="24"/>
+          <w:lang w:val="en-US"/>
+        </w:rPr>
+        <w:t xml:space="preserve">What did we </w:t>
+      </w:r>
       <w:proofErr w:type="gramStart"/>
       <w:r>
         <w:rPr>
@@ -89,25 +749,210 @@
           <w:sz w:val="24"/>
           <w:lang w:val="en-US"/>
         </w:rPr>
-        <w:t>If needed we will also work in weekends.</w:t>
+        <w:t>do:</w:t>
       </w:r>
       <w:proofErr w:type="gramEnd"/>
-    </w:p>
-    <w:p>
-      <w:pPr>
-        <w:pStyle w:val="DefaultStyle"/>
-        <w:rPr>
-          <w:lang w:val="en-US"/>
-        </w:rPr>
-      </w:pPr>
-      <w:r>
-        <w:rPr>
-          <w:rFonts w:ascii="Times" w:hAnsi="Times" w:cs="Times"/>
-          <w:sz w:val="24"/>
-          <w:lang w:val="en-US"/>
-        </w:rPr>
-        <w:t>Communication will primarily be done through email, but also phone and face-to-face.</w:t>
-      </w:r>
+      <w:r>
+        <w:rPr>
+          <w:rFonts w:ascii="Times" w:hAnsi="Times" w:cs="Times"/>
+          <w:sz w:val="24"/>
+          <w:lang w:val="en-US"/>
+        </w:rPr>
+        <w:t xml:space="preserve"> </w:t>
+      </w:r>
+    </w:p>
+    <w:p>
+      <w:pPr>
+        <w:pStyle w:val="DefaultStyle"/>
+        <w:ind w:left="1440"/>
+        <w:rPr>
+          <w:lang w:val="en-US"/>
+        </w:rPr>
+      </w:pPr>
+      <w:r>
+        <w:rPr>
+          <w:rFonts w:ascii="Times" w:hAnsi="Times" w:cs="Times"/>
+          <w:sz w:val="24"/>
+          <w:lang w:val="en-US"/>
+        </w:rPr>
+        <w:tab/>
+        <w:t>•</w:t>
+      </w:r>
+      <w:r>
+        <w:rPr>
+          <w:rFonts w:ascii="Times" w:hAnsi="Times" w:cs="Times"/>
+          <w:sz w:val="24"/>
+          <w:lang w:val="en-US"/>
+        </w:rPr>
+        <w:tab/>
+        <w:t xml:space="preserve">Started on the black jack </w:t>
+      </w:r>
+      <w:proofErr w:type="spellStart"/>
+      <w:r>
+        <w:rPr>
+          <w:rFonts w:ascii="Times" w:hAnsi="Times" w:cs="Times"/>
+          <w:sz w:val="24"/>
+          <w:lang w:val="en-US"/>
+        </w:rPr>
+        <w:t>minigame</w:t>
+      </w:r>
+      <w:proofErr w:type="spellEnd"/>
+    </w:p>
+    <w:p>
+      <w:pPr>
+        <w:pStyle w:val="DefaultStyle"/>
+        <w:rPr>
+          <w:lang w:val="en-US"/>
+        </w:rPr>
+      </w:pPr>
+      <w:r>
+        <w:rPr>
+          <w:rFonts w:ascii="Times" w:hAnsi="Times" w:cs="Times"/>
+          <w:sz w:val="24"/>
+          <w:lang w:val="en-US"/>
+        </w:rPr>
+        <w:t>Problems:</w:t>
+      </w:r>
+    </w:p>
+    <w:p>
+      <w:pPr>
+        <w:pStyle w:val="DefaultStyle"/>
+        <w:ind w:left="720"/>
+        <w:rPr>
+          <w:lang w:val="en-US"/>
+        </w:rPr>
+      </w:pPr>
+      <w:r>
+        <w:rPr>
+          <w:rFonts w:ascii="Times" w:hAnsi="Times" w:cs="Times"/>
+          <w:sz w:val="24"/>
+          <w:lang w:val="en-US"/>
+        </w:rPr>
+        <w:tab/>
+        <w:t>•</w:t>
+      </w:r>
+      <w:r>
+        <w:rPr>
+          <w:rFonts w:ascii="Times" w:hAnsi="Times" w:cs="Times"/>
+          <w:sz w:val="24"/>
+          <w:lang w:val="en-US"/>
+        </w:rPr>
+        <w:tab/>
+        <w:t xml:space="preserve">Project could not be opened on </w:t>
+      </w:r>
+      <w:proofErr w:type="spellStart"/>
+      <w:r>
+        <w:rPr>
+          <w:rFonts w:ascii="Times" w:hAnsi="Times" w:cs="Times"/>
+          <w:sz w:val="24"/>
+          <w:lang w:val="en-US"/>
+        </w:rPr>
+        <w:t>Thelle’s</w:t>
+      </w:r>
+      <w:proofErr w:type="spellEnd"/>
+      <w:r>
+        <w:rPr>
+          <w:rFonts w:ascii="Times" w:hAnsi="Times" w:cs="Times"/>
+          <w:sz w:val="24"/>
+          <w:lang w:val="en-US"/>
+        </w:rPr>
+        <w:t xml:space="preserve"> </w:t>
+      </w:r>
+      <w:proofErr w:type="spellStart"/>
+      <w:r>
+        <w:rPr>
+          <w:rFonts w:ascii="Times" w:hAnsi="Times" w:cs="Times"/>
+          <w:sz w:val="24"/>
+          <w:lang w:val="en-US"/>
+        </w:rPr>
+        <w:t>mac</w:t>
+      </w:r>
+      <w:proofErr w:type="spellEnd"/>
+      <w:r>
+        <w:rPr>
+          <w:rFonts w:ascii="Times" w:hAnsi="Times" w:cs="Times"/>
+          <w:sz w:val="24"/>
+          <w:lang w:val="en-US"/>
+        </w:rPr>
+        <w:t>.</w:t>
+      </w:r>
+    </w:p>
+    <w:p>
+      <w:pPr>
+        <w:pStyle w:val="DefaultStyle"/>
+        <w:rPr>
+          <w:lang w:val="en-US"/>
+        </w:rPr>
+      </w:pPr>
+      <w:r>
+        <w:rPr>
+          <w:rFonts w:ascii="Times" w:hAnsi="Times" w:cs="Times"/>
+          <w:sz w:val="24"/>
+          <w:lang w:val="en-US"/>
+        </w:rPr>
+        <w:t>Tasks for next time:</w:t>
+      </w:r>
+    </w:p>
+    <w:p>
+      <w:pPr>
+        <w:pStyle w:val="DefaultStyle"/>
+        <w:rPr>
+          <w:lang w:val="en-US"/>
+        </w:rPr>
+      </w:pPr>
+      <w:r>
+        <w:rPr>
+          <w:rFonts w:ascii="Times" w:hAnsi="Times" w:cs="Times"/>
+          <w:sz w:val="24"/>
+          <w:lang w:val="en-US"/>
+        </w:rPr>
+        <w:t>Plans for next time:</w:t>
+      </w:r>
+    </w:p>
+    <w:p>
+      <w:pPr>
+        <w:pStyle w:val="DefaultStyle"/>
+        <w:ind w:left="720"/>
+        <w:rPr>
+          <w:lang w:val="en-US"/>
+        </w:rPr>
+      </w:pPr>
+      <w:r>
+        <w:rPr>
+          <w:rFonts w:ascii="Times" w:hAnsi="Times" w:cs="Times"/>
+          <w:sz w:val="24"/>
+          <w:lang w:val="en-US"/>
+        </w:rPr>
+        <w:tab/>
+        <w:t>•</w:t>
+      </w:r>
+      <w:r>
+        <w:rPr>
+          <w:rFonts w:ascii="Times" w:hAnsi="Times" w:cs="Times"/>
+          <w:sz w:val="24"/>
+          <w:lang w:val="en-US"/>
+        </w:rPr>
+        <w:tab/>
+        <w:t xml:space="preserve">Continue the Black Jack </w:t>
+      </w:r>
+      <w:proofErr w:type="spellStart"/>
+      <w:r>
+        <w:rPr>
+          <w:rFonts w:ascii="Times" w:hAnsi="Times" w:cs="Times"/>
+          <w:sz w:val="24"/>
+          <w:lang w:val="en-US"/>
+        </w:rPr>
+        <w:t>minigame</w:t>
+      </w:r>
+      <w:proofErr w:type="spellEnd"/>
+    </w:p>
+    <w:p>
+      <w:pPr>
+        <w:pStyle w:val="DefaultStyle"/>
+        <w:rPr>
+          <w:lang w:val="en-US"/>
+        </w:rPr>
+      </w:pPr>
     </w:p>
     <w:p>
       <w:pPr>
@@ -123,39 +968,23 @@
           <w:sz w:val="24"/>
           <w:lang w:val="en-US"/>
         </w:rPr>
-        <w:t>Log 2013-03-08</w:t>
-      </w:r>
-    </w:p>
-    <w:p>
-      <w:pPr>
-        <w:pStyle w:val="DefaultStyle"/>
-        <w:rPr>
-          <w:lang w:val="en-US"/>
-        </w:rPr>
-      </w:pPr>
-      <w:r>
-        <w:rPr>
-          <w:rFonts w:ascii="Times" w:hAnsi="Times" w:cs="Times"/>
-          <w:sz w:val="24"/>
-          <w:lang w:val="en-US"/>
-        </w:rPr>
-        <w:t>Driver: Simon</w:t>
-      </w:r>
-    </w:p>
-    <w:p>
-      <w:pPr>
-        <w:pStyle w:val="DefaultStyle"/>
-        <w:rPr>
-          <w:lang w:val="en-US"/>
-        </w:rPr>
-      </w:pPr>
-      <w:r>
-        <w:rPr>
-          <w:rFonts w:ascii="Times" w:hAnsi="Times" w:cs="Times"/>
-          <w:sz w:val="24"/>
-          <w:lang w:val="en-US"/>
-        </w:rPr>
-        <w:t xml:space="preserve">Navigator: </w:t>
+        <w:t>Log 2013-03-15</w:t>
+      </w:r>
+    </w:p>
+    <w:p>
+      <w:pPr>
+        <w:pStyle w:val="DefaultStyle"/>
+        <w:rPr>
+          <w:lang w:val="en-US"/>
+        </w:rPr>
+      </w:pPr>
+      <w:r>
+        <w:rPr>
+          <w:rFonts w:ascii="Times" w:hAnsi="Times" w:cs="Times"/>
+          <w:sz w:val="24"/>
+          <w:lang w:val="en-US"/>
+        </w:rPr>
+        <w:t xml:space="preserve">Driver: </w:t>
       </w:r>
       <w:proofErr w:type="spellStart"/>
       <w:r>
@@ -167,6 +996,40 @@
         <w:t>Thelle</w:t>
       </w:r>
       <w:proofErr w:type="spellEnd"/>
+      <w:r>
+        <w:rPr>
+          <w:rFonts w:ascii="Times" w:hAnsi="Times" w:cs="Times"/>
+          <w:sz w:val="24"/>
+          <w:lang w:val="en-US"/>
+        </w:rPr>
+        <w:t xml:space="preserve"> + Simon</w:t>
+      </w:r>
+    </w:p>
+    <w:p>
+      <w:pPr>
+        <w:pStyle w:val="DefaultStyle"/>
+        <w:rPr>
+          <w:lang w:val="en-US"/>
+        </w:rPr>
+      </w:pPr>
+      <w:r>
+        <w:rPr>
+          <w:rFonts w:ascii="Times" w:hAnsi="Times" w:cs="Times"/>
+          <w:sz w:val="24"/>
+          <w:lang w:val="en-US"/>
+        </w:rPr>
+        <w:t xml:space="preserve">Navigator:  Simon + </w:t>
+      </w:r>
+      <w:proofErr w:type="spellStart"/>
+      <w:r>
+        <w:rPr>
+          <w:rFonts w:ascii="Times" w:hAnsi="Times" w:cs="Times"/>
+          <w:sz w:val="24"/>
+          <w:lang w:val="en-US"/>
+        </w:rPr>
+        <w:t>Thelle</w:t>
+      </w:r>
+      <w:proofErr w:type="spellEnd"/>
     </w:p>
     <w:p>
       <w:pPr>
@@ -205,6 +1068,91 @@
     <w:p>
       <w:pPr>
         <w:pStyle w:val="DefaultStyle"/>
+        <w:ind w:left="1440"/>
+        <w:rPr>
+          <w:lang w:val="en-US"/>
+        </w:rPr>
+      </w:pPr>
+      <w:r>
+        <w:rPr>
+          <w:rFonts w:ascii="Times" w:hAnsi="Times" w:cs="Times"/>
+          <w:sz w:val="24"/>
+          <w:lang w:val="en-US"/>
+        </w:rPr>
+        <w:tab/>
+        <w:t>•</w:t>
+      </w:r>
+      <w:r>
+        <w:rPr>
+          <w:rFonts w:ascii="Times" w:hAnsi="Times" w:cs="Times"/>
+          <w:sz w:val="24"/>
+          <w:lang w:val="en-US"/>
+        </w:rPr>
+        <w:tab/>
+        <w:t xml:space="preserve">Worked on the Black Jack </w:t>
+      </w:r>
+      <w:proofErr w:type="spellStart"/>
+      <w:r>
+        <w:rPr>
+          <w:rFonts w:ascii="Times" w:hAnsi="Times" w:cs="Times"/>
+          <w:sz w:val="24"/>
+          <w:lang w:val="en-US"/>
+        </w:rPr>
+        <w:t>minigame</w:t>
+      </w:r>
+      <w:proofErr w:type="spellEnd"/>
+      <w:r>
+        <w:rPr>
+          <w:rFonts w:ascii="Times" w:hAnsi="Times" w:cs="Times"/>
+          <w:sz w:val="24"/>
+          <w:lang w:val="en-US"/>
+        </w:rPr>
+        <w:t>.</w:t>
+      </w:r>
+    </w:p>
+    <w:p>
+      <w:pPr>
+        <w:pStyle w:val="DefaultStyle"/>
+        <w:rPr>
+          <w:lang w:val="en-US"/>
+        </w:rPr>
+      </w:pPr>
+      <w:r>
+        <w:rPr>
+          <w:rFonts w:ascii="Times" w:hAnsi="Times" w:cs="Times"/>
+          <w:sz w:val="24"/>
+          <w:lang w:val="en-US"/>
+        </w:rPr>
+        <w:t>Problems:</w:t>
+      </w:r>
+    </w:p>
+    <w:p>
+      <w:pPr>
+        <w:pStyle w:val="DefaultStyle"/>
+        <w:rPr>
+          <w:lang w:val="en-US"/>
+        </w:rPr>
+      </w:pPr>
+    </w:p>
+    <w:p>
+      <w:pPr>
+        <w:pStyle w:val="DefaultStyle"/>
+        <w:rPr>
+          <w:lang w:val="en-US"/>
+        </w:rPr>
+      </w:pPr>
+      <w:r>
+        <w:rPr>
+          <w:rFonts w:ascii="Times" w:hAnsi="Times" w:cs="Times"/>
+          <w:sz w:val="24"/>
+          <w:lang w:val="en-US"/>
+        </w:rPr>
+        <w:t>Tasks for next time:</w:t>
+      </w:r>
+    </w:p>
+    <w:p>
+      <w:pPr>
+        <w:pStyle w:val="DefaultStyle"/>
         <w:ind w:left="720"/>
         <w:rPr>
           <w:lang w:val="en-US"/>
@@ -226,7 +1174,41 @@
           <w:lang w:val="en-US"/>
         </w:rPr>
         <w:tab/>
-        <w:t>Implemented the interfaces World and Location</w:t>
+        <w:t xml:space="preserve">Upload project as java 6 </w:t>
+      </w:r>
+      <w:proofErr w:type="gramStart"/>
+      <w:r>
+        <w:rPr>
+          <w:rFonts w:ascii="Times" w:hAnsi="Times" w:cs="Times"/>
+          <w:sz w:val="24"/>
+          <w:lang w:val="en-US"/>
+        </w:rPr>
+        <w:t>project</w:t>
+      </w:r>
+      <w:proofErr w:type="gramEnd"/>
+      <w:r>
+        <w:rPr>
+          <w:rFonts w:ascii="Times" w:hAnsi="Times" w:cs="Times"/>
+          <w:sz w:val="24"/>
+          <w:lang w:val="en-US"/>
+        </w:rPr>
+        <w:t xml:space="preserve"> (Simon)</w:t>
+      </w:r>
+    </w:p>
+    <w:p>
+      <w:pPr>
+        <w:pStyle w:val="DefaultStyle"/>
+        <w:rPr>
+          <w:lang w:val="en-US"/>
+        </w:rPr>
+      </w:pPr>
+      <w:r>
+        <w:rPr>
+          <w:rFonts w:ascii="Times" w:hAnsi="Times" w:cs="Times"/>
+          <w:sz w:val="24"/>
+          <w:lang w:val="en-US"/>
+        </w:rPr>
+        <w:t>Plans for next time:</w:t>
       </w:r>
     </w:p>
     <w:p>
@@ -253,7 +1235,166 @@
           <w:lang w:val="en-US"/>
         </w:rPr>
         <w:tab/>
-        <w:t>Created 4 locations and one world</w:t>
+        <w:t xml:space="preserve">Finish the Black Jack </w:t>
+      </w:r>
+      <w:proofErr w:type="spellStart"/>
+      <w:r>
+        <w:rPr>
+          <w:rFonts w:ascii="Times" w:hAnsi="Times" w:cs="Times"/>
+          <w:sz w:val="24"/>
+          <w:lang w:val="en-US"/>
+        </w:rPr>
+        <w:t>minigame</w:t>
+      </w:r>
+      <w:proofErr w:type="spellEnd"/>
+    </w:p>
+    <w:p>
+      <w:pPr>
+        <w:pStyle w:val="DefaultStyle"/>
+        <w:rPr>
+          <w:lang w:val="en-US"/>
+        </w:rPr>
+      </w:pPr>
+    </w:p>
+    <w:p>
+      <w:pPr>
+        <w:pStyle w:val="DefaultStyle"/>
+        <w:rPr>
+          <w:lang w:val="en-US"/>
+        </w:rPr>
+      </w:pPr>
+    </w:p>
+    <w:p>
+      <w:pPr>
+        <w:pStyle w:val="DefaultStyle"/>
+        <w:rPr>
+          <w:lang w:val="en-US"/>
+        </w:rPr>
+      </w:pPr>
+    </w:p>
+    <w:p>
+      <w:pPr>
+        <w:pStyle w:val="DefaultStyle"/>
+        <w:rPr>
+          <w:lang w:val="en-US"/>
+        </w:rPr>
+      </w:pPr>
+    </w:p>
+    <w:p>
+      <w:pPr>
+        <w:pStyle w:val="DefaultStyle"/>
+        <w:rPr>
+          <w:lang w:val="en-US"/>
+        </w:rPr>
+      </w:pPr>
+      <w:r>
+        <w:rPr>
+          <w:rFonts w:ascii="Times" w:hAnsi="Times" w:cs="Times"/>
+          <w:sz w:val="24"/>
+          <w:lang w:val="en-US"/>
+        </w:rPr>
+        <w:tab/>
+      </w:r>
+      <w:r>
+        <w:rPr>
+          <w:rFonts w:ascii="Times" w:hAnsi="Times" w:cs="Times"/>
+          <w:sz w:val="24"/>
+          <w:lang w:val="en-US"/>
+        </w:rPr>
+        <w:tab/>
+      </w:r>
+    </w:p>
+    <w:p>
+      <w:pPr>
+        <w:pStyle w:val="DefaultStyle"/>
+        <w:rPr>
+          <w:lang w:val="en-US"/>
+        </w:rPr>
+      </w:pPr>
+      <w:r>
+        <w:rPr>
+          <w:rFonts w:ascii="Times" w:hAnsi="Times" w:cs="Times"/>
+          <w:b/>
+          <w:sz w:val="24"/>
+          <w:lang w:val="en-US"/>
+        </w:rPr>
+        <w:t>Log 2013-03-21</w:t>
+      </w:r>
+    </w:p>
+    <w:p>
+      <w:pPr>
+        <w:pStyle w:val="DefaultStyle"/>
+        <w:rPr>
+          <w:lang w:val="en-US"/>
+        </w:rPr>
+      </w:pPr>
+      <w:r>
+        <w:rPr>
+          <w:rFonts w:ascii="Times" w:hAnsi="Times" w:cs="Times"/>
+          <w:sz w:val="24"/>
+          <w:lang w:val="en-US"/>
+        </w:rPr>
+        <w:t xml:space="preserve">Driver: </w:t>
+      </w:r>
+      <w:proofErr w:type="spellStart"/>
+      <w:r>
+        <w:rPr>
+          <w:rFonts w:ascii="Times" w:hAnsi="Times" w:cs="Times"/>
+          <w:sz w:val="24"/>
+          <w:lang w:val="en-US"/>
+        </w:rPr>
+        <w:t>Thelle</w:t>
+      </w:r>
+      <w:proofErr w:type="spellEnd"/>
+    </w:p>
+    <w:p>
+      <w:pPr>
+        <w:pStyle w:val="DefaultStyle"/>
+        <w:rPr>
+          <w:lang w:val="en-US"/>
+        </w:rPr>
+      </w:pPr>
+      <w:r>
+        <w:rPr>
+          <w:rFonts w:ascii="Times" w:hAnsi="Times" w:cs="Times"/>
+          <w:sz w:val="24"/>
+          <w:lang w:val="en-US"/>
+        </w:rPr>
+        <w:t>Navigator: Simon</w:t>
+      </w:r>
+    </w:p>
+    <w:p>
+      <w:pPr>
+        <w:pStyle w:val="DefaultStyle"/>
+        <w:rPr>
+          <w:lang w:val="en-US"/>
+        </w:rPr>
+      </w:pPr>
+      <w:r>
+        <w:rPr>
+          <w:rFonts w:ascii="Times" w:hAnsi="Times" w:cs="Times"/>
+          <w:sz w:val="24"/>
+          <w:lang w:val="en-US"/>
+        </w:rPr>
+        <w:t xml:space="preserve">What did we </w:t>
+      </w:r>
+      <w:proofErr w:type="gramStart"/>
+      <w:r>
+        <w:rPr>
+          <w:rFonts w:ascii="Times" w:hAnsi="Times" w:cs="Times"/>
+          <w:sz w:val="24"/>
+          <w:lang w:val="en-US"/>
+        </w:rPr>
+        <w:t>do:</w:t>
+      </w:r>
+      <w:proofErr w:type="gramEnd"/>
+      <w:r>
+        <w:rPr>
+          <w:rFonts w:ascii="Times" w:hAnsi="Times" w:cs="Times"/>
+          <w:sz w:val="24"/>
+          <w:lang w:val="en-US"/>
+        </w:rPr>
+        <w:t xml:space="preserve"> </w:t>
       </w:r>
     </w:p>
     <w:p>
@@ -280,7 +1421,219 @@
           <w:lang w:val="en-US"/>
         </w:rPr>
         <w:tab/>
-        <w:t xml:space="preserve">Made </w:t>
+        <w:t>Debugging Blackjack game</w:t>
+      </w:r>
+    </w:p>
+    <w:p>
+      <w:pPr>
+        <w:pStyle w:val="DefaultStyle"/>
+        <w:ind w:left="720"/>
+        <w:rPr>
+          <w:lang w:val="en-US"/>
+        </w:rPr>
+      </w:pPr>
+      <w:r>
+        <w:rPr>
+          <w:rFonts w:ascii="Times" w:hAnsi="Times" w:cs="Times"/>
+          <w:sz w:val="24"/>
+          <w:lang w:val="en-US"/>
+        </w:rPr>
+        <w:tab/>
+        <w:t>•</w:t>
+      </w:r>
+      <w:r>
+        <w:rPr>
+          <w:rFonts w:ascii="Times" w:hAnsi="Times" w:cs="Times"/>
+          <w:sz w:val="24"/>
+          <w:lang w:val="en-US"/>
+        </w:rPr>
+        <w:tab/>
+        <w:t>Added separated “played cards”</w:t>
+      </w:r>
+    </w:p>
+    <w:p>
+      <w:pPr>
+        <w:pStyle w:val="DefaultStyle"/>
+        <w:rPr>
+          <w:lang w:val="en-US"/>
+        </w:rPr>
+      </w:pPr>
+      <w:r>
+        <w:rPr>
+          <w:rFonts w:ascii="Times" w:hAnsi="Times" w:cs="Times"/>
+          <w:sz w:val="24"/>
+          <w:lang w:val="en-US"/>
+        </w:rPr>
+        <w:t>Problems:</w:t>
+      </w:r>
+    </w:p>
+    <w:p>
+      <w:pPr>
+        <w:pStyle w:val="DefaultStyle"/>
+        <w:ind w:left="720"/>
+        <w:rPr>
+          <w:lang w:val="en-US"/>
+        </w:rPr>
+      </w:pPr>
+      <w:r>
+        <w:rPr>
+          <w:rFonts w:ascii="Times" w:hAnsi="Times" w:cs="Times"/>
+          <w:sz w:val="24"/>
+          <w:lang w:val="en-US"/>
+        </w:rPr>
+        <w:tab/>
+        <w:t>•</w:t>
+      </w:r>
+      <w:r>
+        <w:rPr>
+          <w:rFonts w:ascii="Times" w:hAnsi="Times" w:cs="Times"/>
+          <w:sz w:val="24"/>
+          <w:lang w:val="en-US"/>
+        </w:rPr>
+        <w:tab/>
+        <w:t>None</w:t>
+      </w:r>
+    </w:p>
+    <w:p>
+      <w:pPr>
+        <w:pStyle w:val="DefaultStyle"/>
+        <w:rPr>
+          <w:lang w:val="en-US"/>
+        </w:rPr>
+      </w:pPr>
+      <w:r>
+        <w:rPr>
+          <w:rFonts w:ascii="Times" w:hAnsi="Times" w:cs="Times"/>
+          <w:sz w:val="24"/>
+          <w:lang w:val="en-US"/>
+        </w:rPr>
+        <w:t>Tasks for next time:</w:t>
+      </w:r>
+    </w:p>
+    <w:p>
+      <w:pPr>
+        <w:pStyle w:val="DefaultStyle"/>
+        <w:ind w:left="720"/>
+        <w:rPr>
+          <w:lang w:val="en-US"/>
+        </w:rPr>
+      </w:pPr>
+      <w:r>
+        <w:rPr>
+          <w:rFonts w:ascii="Times" w:hAnsi="Times" w:cs="Times"/>
+          <w:sz w:val="24"/>
+          <w:lang w:val="en-US"/>
+        </w:rPr>
+        <w:tab/>
+        <w:t>•</w:t>
+      </w:r>
+      <w:r>
+        <w:rPr>
+          <w:rFonts w:ascii="Times" w:hAnsi="Times" w:cs="Times"/>
+          <w:sz w:val="24"/>
+          <w:lang w:val="en-US"/>
+        </w:rPr>
+        <w:tab/>
+      </w:r>
+    </w:p>
+    <w:p>
+      <w:pPr>
+        <w:pStyle w:val="DefaultStyle"/>
+        <w:rPr>
+          <w:lang w:val="en-US"/>
+        </w:rPr>
+      </w:pPr>
+    </w:p>
+    <w:p>
+      <w:pPr>
+        <w:pStyle w:val="DefaultStyle"/>
+        <w:rPr>
+          <w:lang w:val="en-US"/>
+        </w:rPr>
+      </w:pPr>
+      <w:r>
+        <w:rPr>
+          <w:rFonts w:ascii="Times" w:hAnsi="Times" w:cs="Times"/>
+          <w:sz w:val="24"/>
+          <w:lang w:val="en-US"/>
+        </w:rPr>
+        <w:t>Plans for next time:</w:t>
+      </w:r>
+    </w:p>
+    <w:p>
+      <w:pPr>
+        <w:pStyle w:val="DefaultStyle"/>
+        <w:ind w:left="720"/>
+        <w:rPr>
+          <w:lang w:val="en-US"/>
+        </w:rPr>
+      </w:pPr>
+      <w:r>
+        <w:rPr>
+          <w:rFonts w:ascii="Times" w:hAnsi="Times" w:cs="Times"/>
+          <w:sz w:val="24"/>
+          <w:lang w:val="en-US"/>
+        </w:rPr>
+        <w:tab/>
+        <w:t>•</w:t>
+      </w:r>
+      <w:r>
+        <w:rPr>
+          <w:rFonts w:ascii="Times" w:hAnsi="Times" w:cs="Times"/>
+          <w:sz w:val="24"/>
+          <w:lang w:val="en-US"/>
+        </w:rPr>
+        <w:tab/>
+        <w:t>Exiting game and outputting human readable card names.</w:t>
+      </w:r>
+    </w:p>
+    <w:p>
+      <w:pPr>
+        <w:pStyle w:val="DefaultStyle"/>
+        <w:rPr>
+          <w:lang w:val="en-US"/>
+        </w:rPr>
+      </w:pPr>
+      <w:r>
+        <w:rPr>
+          <w:rFonts w:ascii="Times" w:hAnsi="Times" w:cs="Times"/>
+          <w:sz w:val="24"/>
+          <w:lang w:val="en-US"/>
+        </w:rPr>
+        <w:t>****************************************************************</w:t>
+      </w:r>
+    </w:p>
+    <w:p>
+      <w:pPr>
+        <w:pStyle w:val="DefaultStyle"/>
+        <w:rPr>
+          <w:lang w:val="en-US"/>
+        </w:rPr>
+      </w:pPr>
+      <w:r>
+        <w:rPr>
+          <w:rFonts w:ascii="Times" w:hAnsi="Times" w:cs="Times"/>
+          <w:b/>
+          <w:sz w:val="24"/>
+          <w:lang w:val="en-US"/>
+        </w:rPr>
+        <w:t>Log 2013-04-05</w:t>
+      </w:r>
+    </w:p>
+    <w:p>
+      <w:pPr>
+        <w:pStyle w:val="DefaultStyle"/>
+        <w:rPr>
+          <w:lang w:val="en-US"/>
+        </w:rPr>
+      </w:pPr>
+      <w:r>
+        <w:rPr>
+          <w:rFonts w:ascii="Times" w:hAnsi="Times" w:cs="Times"/>
+          <w:sz w:val="24"/>
+          <w:lang w:val="en-US"/>
+        </w:rPr>
+        <w:t xml:space="preserve">Driver: </w:t>
       </w:r>
       <w:proofErr w:type="spellStart"/>
       <w:r>
@@ -289,16 +1642,58 @@
           <w:sz w:val="24"/>
           <w:lang w:val="en-US"/>
         </w:rPr>
-        <w:t>JUnit</w:t>
+        <w:t>Thelle</w:t>
       </w:r>
       <w:proofErr w:type="spellEnd"/>
-      <w:r>
-        <w:rPr>
-          <w:rFonts w:ascii="Times" w:hAnsi="Times" w:cs="Times"/>
-          <w:sz w:val="24"/>
-          <w:lang w:val="en-US"/>
-        </w:rPr>
-        <w:t xml:space="preserve"> test to see if the world was populated when instanced.</w:t>
+    </w:p>
+    <w:p>
+      <w:pPr>
+        <w:pStyle w:val="DefaultStyle"/>
+        <w:rPr>
+          <w:lang w:val="en-US"/>
+        </w:rPr>
+      </w:pPr>
+      <w:r>
+        <w:rPr>
+          <w:rFonts w:ascii="Times" w:hAnsi="Times" w:cs="Times"/>
+          <w:sz w:val="24"/>
+          <w:lang w:val="en-US"/>
+        </w:rPr>
+        <w:t>Navigator: Simon</w:t>
+      </w:r>
+    </w:p>
+    <w:p>
+      <w:pPr>
+        <w:pStyle w:val="DefaultStyle"/>
+        <w:rPr>
+          <w:lang w:val="en-US"/>
+        </w:rPr>
+      </w:pPr>
+      <w:r>
+        <w:rPr>
+          <w:rFonts w:ascii="Times" w:hAnsi="Times" w:cs="Times"/>
+          <w:sz w:val="24"/>
+          <w:lang w:val="en-US"/>
+        </w:rPr>
+        <w:t xml:space="preserve">What did we </w:t>
+      </w:r>
+      <w:proofErr w:type="gramStart"/>
+      <w:r>
+        <w:rPr>
+          <w:rFonts w:ascii="Times" w:hAnsi="Times" w:cs="Times"/>
+          <w:sz w:val="24"/>
+          <w:lang w:val="en-US"/>
+        </w:rPr>
+        <w:t>do:</w:t>
+      </w:r>
+      <w:proofErr w:type="gramEnd"/>
+      <w:r>
+        <w:rPr>
+          <w:rFonts w:ascii="Times" w:hAnsi="Times" w:cs="Times"/>
+          <w:sz w:val="24"/>
+          <w:lang w:val="en-US"/>
+        </w:rPr>
+        <w:t xml:space="preserve"> </w:t>
       </w:r>
     </w:p>
     <w:p>
@@ -325,7 +1720,6 @@
           <w:lang w:val="en-US"/>
         </w:rPr>
         <w:tab/>
-        <w:t xml:space="preserve">Discussed design of the </w:t>
       </w:r>
       <w:proofErr w:type="spellStart"/>
       <w:r>
@@ -334,7 +1728,7 @@
           <w:sz w:val="24"/>
           <w:lang w:val="en-US"/>
         </w:rPr>
-        <w:t>gameplay</w:t>
+        <w:t>Poplulated</w:t>
       </w:r>
       <w:proofErr w:type="spellEnd"/>
       <w:r>
@@ -343,13 +1737,31 @@
           <w:sz w:val="24"/>
           <w:lang w:val="en-US"/>
         </w:rPr>
-        <w:t>:</w:t>
-      </w:r>
-    </w:p>
-    <w:p>
-      <w:pPr>
-        <w:pStyle w:val="DefaultStyle"/>
-        <w:ind w:left="1440"/>
+        <w:t xml:space="preserve"> </w:t>
+      </w:r>
+      <w:proofErr w:type="spellStart"/>
+      <w:r>
+        <w:rPr>
+          <w:rFonts w:ascii="Times" w:hAnsi="Times" w:cs="Times"/>
+          <w:sz w:val="24"/>
+          <w:lang w:val="en-US"/>
+        </w:rPr>
+        <w:t>locationMap</w:t>
+      </w:r>
+      <w:proofErr w:type="spellEnd"/>
+      <w:r>
+        <w:rPr>
+          <w:rFonts w:ascii="Times" w:hAnsi="Times" w:cs="Times"/>
+          <w:sz w:val="24"/>
+          <w:lang w:val="en-US"/>
+        </w:rPr>
+        <w:t xml:space="preserve"> (main map of the game) with locations.</w:t>
+      </w:r>
+    </w:p>
+    <w:p>
+      <w:pPr>
+        <w:pStyle w:val="DefaultStyle"/>
+        <w:ind w:left="720"/>
         <w:rPr>
           <w:lang w:val="en-US"/>
         </w:rPr>
@@ -370,7 +1782,107 @@
           <w:lang w:val="en-US"/>
         </w:rPr>
         <w:tab/>
-        <w:t xml:space="preserve">DRPG (Drinking </w:t>
+        <w:t>Strategy for player movement.</w:t>
+      </w:r>
+    </w:p>
+    <w:p>
+      <w:pPr>
+        <w:pStyle w:val="DefaultStyle"/>
+        <w:rPr>
+          <w:lang w:val="en-US"/>
+        </w:rPr>
+      </w:pPr>
+    </w:p>
+    <w:p>
+      <w:pPr>
+        <w:pStyle w:val="DefaultStyle"/>
+        <w:rPr>
+          <w:lang w:val="en-US"/>
+        </w:rPr>
+      </w:pPr>
+      <w:r>
+        <w:rPr>
+          <w:rFonts w:ascii="Times" w:hAnsi="Times" w:cs="Times"/>
+          <w:sz w:val="24"/>
+          <w:lang w:val="en-US"/>
+        </w:rPr>
+        <w:t>Plans for next time:</w:t>
+      </w:r>
+    </w:p>
+    <w:p>
+      <w:pPr>
+        <w:pStyle w:val="DefaultStyle"/>
+        <w:ind w:left="720"/>
+        <w:rPr>
+          <w:lang w:val="en-US"/>
+        </w:rPr>
+      </w:pPr>
+      <w:r>
+        <w:rPr>
+          <w:rFonts w:ascii="Times" w:hAnsi="Times" w:cs="Times"/>
+          <w:sz w:val="24"/>
+          <w:lang w:val="en-US"/>
+        </w:rPr>
+        <w:tab/>
+        <w:t>•</w:t>
+      </w:r>
+      <w:r>
+        <w:rPr>
+          <w:rFonts w:ascii="Times" w:hAnsi="Times" w:cs="Times"/>
+          <w:sz w:val="24"/>
+          <w:lang w:val="en-US"/>
+        </w:rPr>
+        <w:tab/>
+        <w:t>Implement player movement.</w:t>
+      </w:r>
+    </w:p>
+    <w:p>
+      <w:pPr>
+        <w:pStyle w:val="DefaultStyle"/>
+        <w:rPr>
+          <w:lang w:val="en-US"/>
+        </w:rPr>
+      </w:pPr>
+      <w:r>
+        <w:rPr>
+          <w:rFonts w:ascii="Times" w:hAnsi="Times" w:cs="Times"/>
+          <w:sz w:val="24"/>
+          <w:lang w:val="en-US"/>
+        </w:rPr>
+        <w:t>****************************************************************</w:t>
+      </w:r>
+    </w:p>
+    <w:p>
+      <w:pPr>
+        <w:pStyle w:val="DefaultStyle"/>
+        <w:rPr>
+          <w:lang w:val="en-US"/>
+        </w:rPr>
+      </w:pPr>
+      <w:r>
+        <w:rPr>
+          <w:rFonts w:ascii="Times" w:hAnsi="Times" w:cs="Times"/>
+          <w:b/>
+          <w:sz w:val="24"/>
+          <w:lang w:val="en-US"/>
+        </w:rPr>
+        <w:t>Log 2013-04-11</w:t>
+      </w:r>
+    </w:p>
+    <w:p>
+      <w:pPr>
+        <w:pStyle w:val="DefaultStyle"/>
+        <w:rPr>
+          <w:lang w:val="en-US"/>
+        </w:rPr>
+      </w:pPr>
+      <w:r>
+        <w:rPr>
+          <w:rFonts w:ascii="Times" w:hAnsi="Times" w:cs="Times"/>
+          <w:sz w:val="24"/>
+          <w:lang w:val="en-US"/>
+        </w:rPr>
+        <w:t xml:space="preserve">Driver: </w:t>
       </w:r>
       <w:proofErr w:type="spellStart"/>
       <w:r>
@@ -379,30 +1891,64 @@
           <w:sz w:val="24"/>
           <w:lang w:val="en-US"/>
         </w:rPr>
-        <w:t>roleplay</w:t>
+        <w:t>Thelle</w:t>
       </w:r>
       <w:proofErr w:type="spellEnd"/>
-      <w:r>
-        <w:rPr>
-          <w:rFonts w:ascii="Times" w:hAnsi="Times" w:cs="Times"/>
-          <w:sz w:val="24"/>
-          <w:lang w:val="en-US"/>
-        </w:rPr>
-        <w:t xml:space="preserve"> g</w:t>
-      </w:r>
-      <w:r>
-        <w:rPr>
-          <w:rFonts w:ascii="Times" w:hAnsi="Times" w:cs="Times"/>
-          <w:sz w:val="24"/>
-          <w:lang w:val="en-US"/>
-        </w:rPr>
-        <w:t>ame)</w:t>
-      </w:r>
-    </w:p>
-    <w:p>
-      <w:pPr>
-        <w:pStyle w:val="DefaultStyle"/>
-        <w:ind w:left="1440"/>
+    </w:p>
+    <w:p>
+      <w:pPr>
+        <w:pStyle w:val="DefaultStyle"/>
+        <w:rPr>
+          <w:lang w:val="en-US"/>
+        </w:rPr>
+      </w:pPr>
+      <w:r>
+        <w:rPr>
+          <w:rFonts w:ascii="Times" w:hAnsi="Times" w:cs="Times"/>
+          <w:sz w:val="24"/>
+          <w:lang w:val="en-US"/>
+        </w:rPr>
+        <w:t>Navigator: Simon</w:t>
+      </w:r>
+    </w:p>
+    <w:p>
+      <w:pPr>
+        <w:pStyle w:val="DefaultStyle"/>
+        <w:rPr>
+          <w:lang w:val="en-US"/>
+        </w:rPr>
+      </w:pPr>
+      <w:r>
+        <w:rPr>
+          <w:rFonts w:ascii="Times" w:hAnsi="Times" w:cs="Times"/>
+          <w:sz w:val="24"/>
+          <w:lang w:val="en-US"/>
+        </w:rPr>
+        <w:t xml:space="preserve">What did we </w:t>
+      </w:r>
+      <w:proofErr w:type="gramStart"/>
+      <w:r>
+        <w:rPr>
+          <w:rFonts w:ascii="Times" w:hAnsi="Times" w:cs="Times"/>
+          <w:sz w:val="24"/>
+          <w:lang w:val="en-US"/>
+        </w:rPr>
+        <w:t>do:</w:t>
+      </w:r>
+      <w:proofErr w:type="gramEnd"/>
+      <w:r>
+        <w:rPr>
+          <w:rFonts w:ascii="Times" w:hAnsi="Times" w:cs="Times"/>
+          <w:sz w:val="24"/>
+          <w:lang w:val="en-US"/>
+        </w:rPr>
+        <w:t xml:space="preserve"> </w:t>
+      </w:r>
+    </w:p>
+    <w:p>
+      <w:pPr>
+        <w:pStyle w:val="DefaultStyle"/>
+        <w:ind w:left="720"/>
         <w:rPr>
           <w:lang w:val="en-US"/>
         </w:rPr>
@@ -423,1595 +1969,7 @@
           <w:lang w:val="en-US"/>
         </w:rPr>
         <w:tab/>
-        <w:t>Set in Copenhagen</w:t>
-      </w:r>
-    </w:p>
-    <w:p>
-      <w:pPr>
-        <w:pStyle w:val="DefaultStyle"/>
-        <w:rPr>
-          <w:lang w:val="en-US"/>
-        </w:rPr>
-      </w:pPr>
-      <w:r>
-        <w:rPr>
-          <w:rFonts w:ascii="Times" w:hAnsi="Times" w:cs="Times"/>
-          <w:sz w:val="24"/>
-          <w:lang w:val="en-US"/>
-        </w:rPr>
-        <w:t>Problems:</w:t>
-      </w:r>
-    </w:p>
-    <w:p>
-      <w:pPr>
-        <w:pStyle w:val="DefaultStyle"/>
-        <w:ind w:left="720"/>
-        <w:rPr>
-          <w:lang w:val="en-US"/>
-        </w:rPr>
-      </w:pPr>
-      <w:r>
-        <w:rPr>
-          <w:rFonts w:ascii="Times" w:hAnsi="Times" w:cs="Times"/>
-          <w:sz w:val="24"/>
-          <w:lang w:val="en-US"/>
-        </w:rPr>
-        <w:tab/>
-        <w:t>•</w:t>
-      </w:r>
-      <w:r>
-        <w:rPr>
-          <w:rFonts w:ascii="Times" w:hAnsi="Times" w:cs="Times"/>
-          <w:sz w:val="24"/>
-          <w:lang w:val="en-US"/>
-        </w:rPr>
-        <w:tab/>
-        <w:t>None</w:t>
-      </w:r>
-    </w:p>
-    <w:p>
-      <w:pPr>
-        <w:pStyle w:val="DefaultStyle"/>
-        <w:rPr>
-          <w:lang w:val="en-US"/>
-        </w:rPr>
-      </w:pPr>
-      <w:r>
-        <w:rPr>
-          <w:rFonts w:ascii="Times" w:hAnsi="Times" w:cs="Times"/>
-          <w:sz w:val="24"/>
-          <w:lang w:val="en-US"/>
-        </w:rPr>
-        <w:t>Tasks for next time:</w:t>
-      </w:r>
-    </w:p>
-    <w:p>
-      <w:pPr>
-        <w:pStyle w:val="DefaultStyle"/>
-        <w:ind w:left="720"/>
-        <w:rPr>
-          <w:lang w:val="en-US"/>
-        </w:rPr>
-      </w:pPr>
-      <w:r>
-        <w:rPr>
-          <w:rFonts w:ascii="Times" w:hAnsi="Times" w:cs="Times"/>
-          <w:sz w:val="24"/>
-          <w:lang w:val="en-US"/>
-        </w:rPr>
-        <w:tab/>
-        <w:t>•</w:t>
-      </w:r>
-      <w:r>
-        <w:rPr>
-          <w:rFonts w:ascii="Times" w:hAnsi="Times" w:cs="Times"/>
-          <w:sz w:val="24"/>
-          <w:lang w:val="en-US"/>
-        </w:rPr>
-        <w:tab/>
-        <w:t>Make Knights and Knaves question - Simon</w:t>
-      </w:r>
-    </w:p>
-    <w:p>
-      <w:pPr>
-        <w:pStyle w:val="DefaultStyle"/>
-        <w:ind w:left="720"/>
-        <w:rPr>
-          <w:lang w:val="en-US"/>
-        </w:rPr>
-      </w:pPr>
-      <w:r>
-        <w:rPr>
-          <w:rFonts w:ascii="Times" w:hAnsi="Times" w:cs="Times"/>
-          <w:sz w:val="24"/>
-          <w:lang w:val="en-US"/>
-        </w:rPr>
-        <w:tab/>
-        <w:t>•</w:t>
-      </w:r>
-      <w:r>
-        <w:rPr>
-          <w:rFonts w:ascii="Times" w:hAnsi="Times" w:cs="Times"/>
-          <w:sz w:val="24"/>
-          <w:lang w:val="en-US"/>
-        </w:rPr>
-        <w:tab/>
-        <w:t xml:space="preserve">Find a programming question - </w:t>
-      </w:r>
-      <w:proofErr w:type="spellStart"/>
-      <w:r>
-        <w:rPr>
-          <w:rFonts w:ascii="Times" w:hAnsi="Times" w:cs="Times"/>
-          <w:sz w:val="24"/>
-          <w:lang w:val="en-US"/>
-        </w:rPr>
-        <w:t>Thelle</w:t>
-      </w:r>
-      <w:proofErr w:type="spellEnd"/>
-    </w:p>
-    <w:p>
-      <w:pPr>
-        <w:pStyle w:val="DefaultStyle"/>
-        <w:ind w:left="720"/>
-        <w:rPr>
-          <w:lang w:val="en-US"/>
-        </w:rPr>
-      </w:pPr>
-      <w:r>
-        <w:rPr>
-          <w:rFonts w:ascii="Times" w:hAnsi="Times" w:cs="Times"/>
-          <w:sz w:val="24"/>
-          <w:lang w:val="en-US"/>
-        </w:rPr>
-        <w:tab/>
-        <w:t>•</w:t>
-      </w:r>
-      <w:r>
-        <w:rPr>
-          <w:rFonts w:ascii="Times" w:hAnsi="Times" w:cs="Times"/>
-          <w:sz w:val="24"/>
-          <w:lang w:val="en-US"/>
-        </w:rPr>
-        <w:tab/>
-        <w:t xml:space="preserve">Find out if it's possible to display text and hide it after </w:t>
-      </w:r>
-      <w:proofErr w:type="spellStart"/>
-      <w:r>
-        <w:rPr>
-          <w:rFonts w:ascii="Times" w:hAnsi="Times" w:cs="Times"/>
-          <w:sz w:val="24"/>
-          <w:lang w:val="en-US"/>
-        </w:rPr>
-        <w:t>som</w:t>
-      </w:r>
-      <w:proofErr w:type="spellEnd"/>
-      <w:r>
-        <w:rPr>
-          <w:rFonts w:ascii="Times" w:hAnsi="Times" w:cs="Times"/>
-          <w:sz w:val="24"/>
-          <w:lang w:val="en-US"/>
-        </w:rPr>
-        <w:t xml:space="preserve"> time - using popup + timer + schedule</w:t>
-      </w:r>
-    </w:p>
-    <w:p>
-      <w:pPr>
-        <w:pStyle w:val="DefaultStyle"/>
-        <w:rPr>
-          <w:lang w:val="en-US"/>
-        </w:rPr>
-      </w:pPr>
-    </w:p>
-    <w:p>
-      <w:pPr>
-        <w:pStyle w:val="DefaultStyle"/>
-        <w:rPr>
-          <w:lang w:val="en-US"/>
-        </w:rPr>
-      </w:pPr>
-      <w:r>
-        <w:rPr>
-          <w:rFonts w:ascii="Times" w:hAnsi="Times" w:cs="Times"/>
-          <w:sz w:val="24"/>
-          <w:lang w:val="en-US"/>
-        </w:rPr>
-        <w:t>P</w:t>
-      </w:r>
-      <w:r>
-        <w:rPr>
-          <w:rFonts w:ascii="Times" w:hAnsi="Times" w:cs="Times"/>
-          <w:sz w:val="24"/>
-          <w:lang w:val="en-US"/>
-        </w:rPr>
-        <w:t>lans for next time:</w:t>
-      </w:r>
-    </w:p>
-    <w:p>
-      <w:pPr>
-        <w:pStyle w:val="DefaultStyle"/>
-        <w:ind w:left="720"/>
-        <w:rPr>
-          <w:lang w:val="en-US"/>
-        </w:rPr>
-      </w:pPr>
-      <w:r>
-        <w:rPr>
-          <w:rFonts w:ascii="Times" w:hAnsi="Times" w:cs="Times"/>
-          <w:sz w:val="24"/>
-          <w:lang w:val="en-US"/>
-        </w:rPr>
-        <w:tab/>
-        <w:t>•</w:t>
-      </w:r>
-      <w:r>
-        <w:rPr>
-          <w:rFonts w:ascii="Times" w:hAnsi="Times" w:cs="Times"/>
-          <w:sz w:val="24"/>
-          <w:lang w:val="en-US"/>
-        </w:rPr>
-        <w:tab/>
-        <w:t>Write the Black Jack mini game</w:t>
-      </w:r>
-    </w:p>
-    <w:p>
-      <w:pPr>
-        <w:pStyle w:val="DefaultStyle"/>
-        <w:rPr>
-          <w:lang w:val="en-US"/>
-        </w:rPr>
-      </w:pPr>
-      <w:r>
-        <w:rPr>
-          <w:rFonts w:ascii="Times" w:hAnsi="Times" w:cs="Times"/>
-          <w:b/>
-          <w:sz w:val="24"/>
-          <w:lang w:val="en-US"/>
-        </w:rPr>
-        <w:t>****************************************</w:t>
-      </w:r>
-    </w:p>
-    <w:p>
-      <w:pPr>
-        <w:pStyle w:val="DefaultStyle"/>
-        <w:rPr>
-          <w:lang w:val="en-US"/>
-        </w:rPr>
-      </w:pPr>
-    </w:p>
-    <w:p>
-      <w:pPr>
-        <w:pStyle w:val="DefaultStyle"/>
-        <w:rPr>
-          <w:lang w:val="en-US"/>
-        </w:rPr>
-      </w:pPr>
-    </w:p>
-    <w:p>
-      <w:pPr>
-        <w:pStyle w:val="DefaultStyle"/>
-        <w:rPr>
-          <w:lang w:val="en-US"/>
-        </w:rPr>
-      </w:pPr>
-      <w:r>
-        <w:rPr>
-          <w:rFonts w:ascii="Times" w:hAnsi="Times" w:cs="Times"/>
-          <w:b/>
-          <w:sz w:val="24"/>
-          <w:lang w:val="en-US"/>
-        </w:rPr>
-        <w:t>Log 2013-03-14</w:t>
-      </w:r>
-    </w:p>
-    <w:p>
-      <w:pPr>
-        <w:pStyle w:val="DefaultStyle"/>
-        <w:rPr>
-          <w:lang w:val="en-US"/>
-        </w:rPr>
-      </w:pPr>
-      <w:r>
-        <w:rPr>
-          <w:rFonts w:ascii="Times" w:hAnsi="Times" w:cs="Times"/>
-          <w:sz w:val="24"/>
-          <w:lang w:val="en-US"/>
-        </w:rPr>
-        <w:t>Driver: Simon</w:t>
-      </w:r>
-    </w:p>
-    <w:p>
-      <w:pPr>
-        <w:pStyle w:val="DefaultStyle"/>
-        <w:rPr>
-          <w:lang w:val="en-US"/>
-        </w:rPr>
-      </w:pPr>
-      <w:r>
-        <w:rPr>
-          <w:rFonts w:ascii="Times" w:hAnsi="Times" w:cs="Times"/>
-          <w:sz w:val="24"/>
-          <w:lang w:val="en-US"/>
-        </w:rPr>
-        <w:t xml:space="preserve">Navigator: </w:t>
-      </w:r>
-      <w:proofErr w:type="spellStart"/>
-      <w:r>
-        <w:rPr>
-          <w:rFonts w:ascii="Times" w:hAnsi="Times" w:cs="Times"/>
-          <w:sz w:val="24"/>
-          <w:lang w:val="en-US"/>
-        </w:rPr>
-        <w:t>Thelle</w:t>
-      </w:r>
-      <w:proofErr w:type="spellEnd"/>
-    </w:p>
-    <w:p>
-      <w:pPr>
-        <w:pStyle w:val="DefaultStyle"/>
-        <w:rPr>
-          <w:lang w:val="en-US"/>
-        </w:rPr>
-      </w:pPr>
-      <w:r>
-        <w:rPr>
-          <w:rFonts w:ascii="Times" w:hAnsi="Times" w:cs="Times"/>
-          <w:sz w:val="24"/>
-          <w:lang w:val="en-US"/>
-        </w:rPr>
-        <w:t xml:space="preserve">What did we </w:t>
-      </w:r>
-      <w:proofErr w:type="gramStart"/>
-      <w:r>
-        <w:rPr>
-          <w:rFonts w:ascii="Times" w:hAnsi="Times" w:cs="Times"/>
-          <w:sz w:val="24"/>
-          <w:lang w:val="en-US"/>
-        </w:rPr>
-        <w:t>do:</w:t>
-      </w:r>
-      <w:proofErr w:type="gramEnd"/>
-      <w:r>
-        <w:rPr>
-          <w:rFonts w:ascii="Times" w:hAnsi="Times" w:cs="Times"/>
-          <w:sz w:val="24"/>
-          <w:lang w:val="en-US"/>
-        </w:rPr>
-        <w:t xml:space="preserve"> </w:t>
-      </w:r>
-    </w:p>
-    <w:p>
-      <w:pPr>
-        <w:pStyle w:val="DefaultStyle"/>
-        <w:ind w:left="1440"/>
-        <w:rPr>
-          <w:lang w:val="en-US"/>
-        </w:rPr>
-      </w:pPr>
-      <w:r>
-        <w:rPr>
-          <w:rFonts w:ascii="Times" w:hAnsi="Times" w:cs="Times"/>
-          <w:sz w:val="24"/>
-          <w:lang w:val="en-US"/>
-        </w:rPr>
-        <w:tab/>
-        <w:t>•</w:t>
-      </w:r>
-      <w:r>
-        <w:rPr>
-          <w:rFonts w:ascii="Times" w:hAnsi="Times" w:cs="Times"/>
-          <w:sz w:val="24"/>
-          <w:lang w:val="en-US"/>
-        </w:rPr>
-        <w:tab/>
-        <w:t xml:space="preserve">Started on the black jack </w:t>
-      </w:r>
-      <w:proofErr w:type="spellStart"/>
-      <w:r>
-        <w:rPr>
-          <w:rFonts w:ascii="Times" w:hAnsi="Times" w:cs="Times"/>
-          <w:sz w:val="24"/>
-          <w:lang w:val="en-US"/>
-        </w:rPr>
-        <w:t>minigame</w:t>
-      </w:r>
-      <w:proofErr w:type="spellEnd"/>
-    </w:p>
-    <w:p>
-      <w:pPr>
-        <w:pStyle w:val="DefaultStyle"/>
-        <w:rPr>
-          <w:lang w:val="en-US"/>
-        </w:rPr>
-      </w:pPr>
-      <w:r>
-        <w:rPr>
-          <w:rFonts w:ascii="Times" w:hAnsi="Times" w:cs="Times"/>
-          <w:sz w:val="24"/>
-          <w:lang w:val="en-US"/>
-        </w:rPr>
-        <w:t>Problems:</w:t>
-      </w:r>
-    </w:p>
-    <w:p>
-      <w:pPr>
-        <w:pStyle w:val="DefaultStyle"/>
-        <w:ind w:left="720"/>
-        <w:rPr>
-          <w:lang w:val="en-US"/>
-        </w:rPr>
-      </w:pPr>
-      <w:r>
-        <w:rPr>
-          <w:rFonts w:ascii="Times" w:hAnsi="Times" w:cs="Times"/>
-          <w:sz w:val="24"/>
-          <w:lang w:val="en-US"/>
-        </w:rPr>
-        <w:tab/>
-        <w:t>•</w:t>
-      </w:r>
-      <w:r>
-        <w:rPr>
-          <w:rFonts w:ascii="Times" w:hAnsi="Times" w:cs="Times"/>
-          <w:sz w:val="24"/>
-          <w:lang w:val="en-US"/>
-        </w:rPr>
-        <w:tab/>
-        <w:t xml:space="preserve">Project could not be opened on </w:t>
-      </w:r>
-      <w:proofErr w:type="spellStart"/>
-      <w:r>
-        <w:rPr>
-          <w:rFonts w:ascii="Times" w:hAnsi="Times" w:cs="Times"/>
-          <w:sz w:val="24"/>
-          <w:lang w:val="en-US"/>
-        </w:rPr>
-        <w:t>Thelle’s</w:t>
-      </w:r>
-      <w:proofErr w:type="spellEnd"/>
-      <w:r>
-        <w:rPr>
-          <w:rFonts w:ascii="Times" w:hAnsi="Times" w:cs="Times"/>
-          <w:sz w:val="24"/>
-          <w:lang w:val="en-US"/>
-        </w:rPr>
-        <w:t xml:space="preserve"> </w:t>
-      </w:r>
-      <w:proofErr w:type="spellStart"/>
-      <w:r>
-        <w:rPr>
-          <w:rFonts w:ascii="Times" w:hAnsi="Times" w:cs="Times"/>
-          <w:sz w:val="24"/>
-          <w:lang w:val="en-US"/>
-        </w:rPr>
-        <w:t>mac</w:t>
-      </w:r>
-      <w:proofErr w:type="spellEnd"/>
-      <w:r>
-        <w:rPr>
-          <w:rFonts w:ascii="Times" w:hAnsi="Times" w:cs="Times"/>
-          <w:sz w:val="24"/>
-          <w:lang w:val="en-US"/>
-        </w:rPr>
-        <w:t>.</w:t>
-      </w:r>
-    </w:p>
-    <w:p>
-      <w:pPr>
-        <w:pStyle w:val="DefaultStyle"/>
-        <w:rPr>
-          <w:lang w:val="en-US"/>
-        </w:rPr>
-      </w:pPr>
-      <w:r>
-        <w:rPr>
-          <w:rFonts w:ascii="Times" w:hAnsi="Times" w:cs="Times"/>
-          <w:sz w:val="24"/>
-          <w:lang w:val="en-US"/>
-        </w:rPr>
-        <w:t>Tasks for next time:</w:t>
-      </w:r>
-    </w:p>
-    <w:p>
-      <w:pPr>
-        <w:pStyle w:val="DefaultStyle"/>
-        <w:rPr>
-          <w:lang w:val="en-US"/>
-        </w:rPr>
-      </w:pPr>
-      <w:r>
-        <w:rPr>
-          <w:rFonts w:ascii="Times" w:hAnsi="Times" w:cs="Times"/>
-          <w:sz w:val="24"/>
-          <w:lang w:val="en-US"/>
-        </w:rPr>
-        <w:t>Plans for next time:</w:t>
-      </w:r>
-    </w:p>
-    <w:p>
-      <w:pPr>
-        <w:pStyle w:val="DefaultStyle"/>
-        <w:ind w:left="720"/>
-        <w:rPr>
-          <w:lang w:val="en-US"/>
-        </w:rPr>
-      </w:pPr>
-      <w:r>
-        <w:rPr>
-          <w:rFonts w:ascii="Times" w:hAnsi="Times" w:cs="Times"/>
-          <w:sz w:val="24"/>
-          <w:lang w:val="en-US"/>
-        </w:rPr>
-        <w:tab/>
-        <w:t>•</w:t>
-      </w:r>
-      <w:r>
-        <w:rPr>
-          <w:rFonts w:ascii="Times" w:hAnsi="Times" w:cs="Times"/>
-          <w:sz w:val="24"/>
-          <w:lang w:val="en-US"/>
-        </w:rPr>
-        <w:tab/>
-        <w:t xml:space="preserve">Continue the Black Jack </w:t>
-      </w:r>
-      <w:proofErr w:type="spellStart"/>
-      <w:r>
-        <w:rPr>
-          <w:rFonts w:ascii="Times" w:hAnsi="Times" w:cs="Times"/>
-          <w:sz w:val="24"/>
-          <w:lang w:val="en-US"/>
-        </w:rPr>
-        <w:t>minigame</w:t>
-      </w:r>
-      <w:proofErr w:type="spellEnd"/>
-    </w:p>
-    <w:p>
-      <w:pPr>
-        <w:pStyle w:val="DefaultStyle"/>
-        <w:rPr>
-          <w:lang w:val="en-US"/>
-        </w:rPr>
-      </w:pPr>
-    </w:p>
-    <w:p>
-      <w:pPr>
-        <w:pStyle w:val="DefaultStyle"/>
-        <w:rPr>
-          <w:lang w:val="en-US"/>
-        </w:rPr>
-      </w:pPr>
-      <w:r>
-        <w:rPr>
-          <w:rFonts w:ascii="Times" w:hAnsi="Times" w:cs="Times"/>
-          <w:b/>
-          <w:sz w:val="24"/>
-          <w:lang w:val="en-US"/>
-        </w:rPr>
-        <w:t>Log 2013-03-15</w:t>
-      </w:r>
-    </w:p>
-    <w:p>
-      <w:pPr>
-        <w:pStyle w:val="DefaultStyle"/>
-        <w:rPr>
-          <w:lang w:val="en-US"/>
-        </w:rPr>
-      </w:pPr>
-      <w:r>
-        <w:rPr>
-          <w:rFonts w:ascii="Times" w:hAnsi="Times" w:cs="Times"/>
-          <w:sz w:val="24"/>
-          <w:lang w:val="en-US"/>
-        </w:rPr>
-        <w:t xml:space="preserve">Driver: </w:t>
-      </w:r>
-      <w:proofErr w:type="spellStart"/>
-      <w:r>
-        <w:rPr>
-          <w:rFonts w:ascii="Times" w:hAnsi="Times" w:cs="Times"/>
-          <w:sz w:val="24"/>
-          <w:lang w:val="en-US"/>
-        </w:rPr>
-        <w:t>Thelle</w:t>
-      </w:r>
-      <w:proofErr w:type="spellEnd"/>
-      <w:r>
-        <w:rPr>
-          <w:rFonts w:ascii="Times" w:hAnsi="Times" w:cs="Times"/>
-          <w:sz w:val="24"/>
-          <w:lang w:val="en-US"/>
-        </w:rPr>
-        <w:t xml:space="preserve"> + Simon</w:t>
-      </w:r>
-    </w:p>
-    <w:p>
-      <w:pPr>
-        <w:pStyle w:val="DefaultStyle"/>
-        <w:rPr>
-          <w:lang w:val="en-US"/>
-        </w:rPr>
-      </w:pPr>
-      <w:r>
-        <w:rPr>
-          <w:rFonts w:ascii="Times" w:hAnsi="Times" w:cs="Times"/>
-          <w:sz w:val="24"/>
-          <w:lang w:val="en-US"/>
-        </w:rPr>
-        <w:t xml:space="preserve">Navigator:  Simon + </w:t>
-      </w:r>
-      <w:proofErr w:type="spellStart"/>
-      <w:r>
-        <w:rPr>
-          <w:rFonts w:ascii="Times" w:hAnsi="Times" w:cs="Times"/>
-          <w:sz w:val="24"/>
-          <w:lang w:val="en-US"/>
-        </w:rPr>
-        <w:t>Thelle</w:t>
-      </w:r>
-      <w:proofErr w:type="spellEnd"/>
-    </w:p>
-    <w:p>
-      <w:pPr>
-        <w:pStyle w:val="DefaultStyle"/>
-        <w:rPr>
-          <w:lang w:val="en-US"/>
-        </w:rPr>
-      </w:pPr>
-      <w:r>
-        <w:rPr>
-          <w:rFonts w:ascii="Times" w:hAnsi="Times" w:cs="Times"/>
-          <w:sz w:val="24"/>
-          <w:lang w:val="en-US"/>
-        </w:rPr>
-        <w:t xml:space="preserve">What did we </w:t>
-      </w:r>
-      <w:proofErr w:type="gramStart"/>
-      <w:r>
-        <w:rPr>
-          <w:rFonts w:ascii="Times" w:hAnsi="Times" w:cs="Times"/>
-          <w:sz w:val="24"/>
-          <w:lang w:val="en-US"/>
-        </w:rPr>
-        <w:t>do:</w:t>
-      </w:r>
-      <w:proofErr w:type="gramEnd"/>
-      <w:r>
-        <w:rPr>
-          <w:rFonts w:ascii="Times" w:hAnsi="Times" w:cs="Times"/>
-          <w:sz w:val="24"/>
-          <w:lang w:val="en-US"/>
-        </w:rPr>
-        <w:t xml:space="preserve"> </w:t>
-      </w:r>
-    </w:p>
-    <w:p>
-      <w:pPr>
-        <w:pStyle w:val="DefaultStyle"/>
-        <w:ind w:left="1440"/>
-        <w:rPr>
-          <w:lang w:val="en-US"/>
-        </w:rPr>
-      </w:pPr>
-      <w:r>
-        <w:rPr>
-          <w:rFonts w:ascii="Times" w:hAnsi="Times" w:cs="Times"/>
-          <w:sz w:val="24"/>
-          <w:lang w:val="en-US"/>
-        </w:rPr>
-        <w:tab/>
-        <w:t>•</w:t>
-      </w:r>
-      <w:r>
-        <w:rPr>
-          <w:rFonts w:ascii="Times" w:hAnsi="Times" w:cs="Times"/>
-          <w:sz w:val="24"/>
-          <w:lang w:val="en-US"/>
-        </w:rPr>
-        <w:tab/>
-        <w:t xml:space="preserve">Worked on the Black Jack </w:t>
-      </w:r>
-      <w:proofErr w:type="spellStart"/>
-      <w:r>
-        <w:rPr>
-          <w:rFonts w:ascii="Times" w:hAnsi="Times" w:cs="Times"/>
-          <w:sz w:val="24"/>
-          <w:lang w:val="en-US"/>
-        </w:rPr>
-        <w:t>minigame</w:t>
-      </w:r>
-      <w:proofErr w:type="spellEnd"/>
-      <w:r>
-        <w:rPr>
-          <w:rFonts w:ascii="Times" w:hAnsi="Times" w:cs="Times"/>
-          <w:sz w:val="24"/>
-          <w:lang w:val="en-US"/>
-        </w:rPr>
-        <w:t>.</w:t>
-      </w:r>
-    </w:p>
-    <w:p>
-      <w:pPr>
-        <w:pStyle w:val="DefaultStyle"/>
-        <w:rPr>
-          <w:lang w:val="en-US"/>
-        </w:rPr>
-      </w:pPr>
-      <w:r>
-        <w:rPr>
-          <w:rFonts w:ascii="Times" w:hAnsi="Times" w:cs="Times"/>
-          <w:sz w:val="24"/>
-          <w:lang w:val="en-US"/>
-        </w:rPr>
-        <w:t>Problems:</w:t>
-      </w:r>
-    </w:p>
-    <w:p>
-      <w:pPr>
-        <w:pStyle w:val="DefaultStyle"/>
-        <w:rPr>
-          <w:lang w:val="en-US"/>
-        </w:rPr>
-      </w:pPr>
-    </w:p>
-    <w:p>
-      <w:pPr>
-        <w:pStyle w:val="DefaultStyle"/>
-        <w:rPr>
-          <w:lang w:val="en-US"/>
-        </w:rPr>
-      </w:pPr>
-      <w:r>
-        <w:rPr>
-          <w:rFonts w:ascii="Times" w:hAnsi="Times" w:cs="Times"/>
-          <w:sz w:val="24"/>
-          <w:lang w:val="en-US"/>
-        </w:rPr>
-        <w:t>Tasks for next time:</w:t>
-      </w:r>
-    </w:p>
-    <w:p>
-      <w:pPr>
-        <w:pStyle w:val="DefaultStyle"/>
-        <w:ind w:left="720"/>
-        <w:rPr>
-          <w:lang w:val="en-US"/>
-        </w:rPr>
-      </w:pPr>
-      <w:r>
-        <w:rPr>
-          <w:rFonts w:ascii="Times" w:hAnsi="Times" w:cs="Times"/>
-          <w:sz w:val="24"/>
-          <w:lang w:val="en-US"/>
-        </w:rPr>
-        <w:tab/>
-        <w:t>•</w:t>
-      </w:r>
-      <w:r>
-        <w:rPr>
-          <w:rFonts w:ascii="Times" w:hAnsi="Times" w:cs="Times"/>
-          <w:sz w:val="24"/>
-          <w:lang w:val="en-US"/>
-        </w:rPr>
-        <w:tab/>
-        <w:t>Upload project as jav</w:t>
-      </w:r>
-      <w:r>
-        <w:rPr>
-          <w:rFonts w:ascii="Times" w:hAnsi="Times" w:cs="Times"/>
-          <w:sz w:val="24"/>
-          <w:lang w:val="en-US"/>
-        </w:rPr>
-        <w:t xml:space="preserve">a 6 </w:t>
-      </w:r>
-      <w:proofErr w:type="gramStart"/>
-      <w:r>
-        <w:rPr>
-          <w:rFonts w:ascii="Times" w:hAnsi="Times" w:cs="Times"/>
-          <w:sz w:val="24"/>
-          <w:lang w:val="en-US"/>
-        </w:rPr>
-        <w:t>project</w:t>
-      </w:r>
-      <w:proofErr w:type="gramEnd"/>
-      <w:r>
-        <w:rPr>
-          <w:rFonts w:ascii="Times" w:hAnsi="Times" w:cs="Times"/>
-          <w:sz w:val="24"/>
-          <w:lang w:val="en-US"/>
-        </w:rPr>
-        <w:t xml:space="preserve"> (Simon)</w:t>
-      </w:r>
-    </w:p>
-    <w:p>
-      <w:pPr>
-        <w:pStyle w:val="DefaultStyle"/>
-        <w:rPr>
-          <w:lang w:val="en-US"/>
-        </w:rPr>
-      </w:pPr>
-      <w:r>
-        <w:rPr>
-          <w:rFonts w:ascii="Times" w:hAnsi="Times" w:cs="Times"/>
-          <w:sz w:val="24"/>
-          <w:lang w:val="en-US"/>
-        </w:rPr>
-        <w:t>Plans for next time:</w:t>
-      </w:r>
-    </w:p>
-    <w:p>
-      <w:pPr>
-        <w:pStyle w:val="DefaultStyle"/>
-        <w:ind w:left="720"/>
-        <w:rPr>
-          <w:lang w:val="en-US"/>
-        </w:rPr>
-      </w:pPr>
-      <w:r>
-        <w:rPr>
-          <w:rFonts w:ascii="Times" w:hAnsi="Times" w:cs="Times"/>
-          <w:sz w:val="24"/>
-          <w:lang w:val="en-US"/>
-        </w:rPr>
-        <w:tab/>
-        <w:t>•</w:t>
-      </w:r>
-      <w:r>
-        <w:rPr>
-          <w:rFonts w:ascii="Times" w:hAnsi="Times" w:cs="Times"/>
-          <w:sz w:val="24"/>
-          <w:lang w:val="en-US"/>
-        </w:rPr>
-        <w:tab/>
-        <w:t xml:space="preserve">Finish the Black Jack </w:t>
-      </w:r>
-      <w:proofErr w:type="spellStart"/>
-      <w:r>
-        <w:rPr>
-          <w:rFonts w:ascii="Times" w:hAnsi="Times" w:cs="Times"/>
-          <w:sz w:val="24"/>
-          <w:lang w:val="en-US"/>
-        </w:rPr>
-        <w:t>minigame</w:t>
-      </w:r>
-      <w:proofErr w:type="spellEnd"/>
-    </w:p>
-    <w:p>
-      <w:pPr>
-        <w:pStyle w:val="DefaultStyle"/>
-        <w:rPr>
-          <w:lang w:val="en-US"/>
-        </w:rPr>
-      </w:pPr>
-    </w:p>
-    <w:p>
-      <w:pPr>
-        <w:pStyle w:val="DefaultStyle"/>
-        <w:rPr>
-          <w:lang w:val="en-US"/>
-        </w:rPr>
-      </w:pPr>
-    </w:p>
-    <w:p>
-      <w:pPr>
-        <w:pStyle w:val="DefaultStyle"/>
-        <w:rPr>
-          <w:lang w:val="en-US"/>
-        </w:rPr>
-      </w:pPr>
-    </w:p>
-    <w:p>
-      <w:pPr>
-        <w:pStyle w:val="DefaultStyle"/>
-        <w:rPr>
-          <w:lang w:val="en-US"/>
-        </w:rPr>
-      </w:pPr>
-    </w:p>
-    <w:p>
-      <w:pPr>
-        <w:pStyle w:val="DefaultStyle"/>
-        <w:rPr>
-          <w:lang w:val="en-US"/>
-        </w:rPr>
-      </w:pPr>
-      <w:r>
-        <w:rPr>
-          <w:rFonts w:ascii="Times" w:hAnsi="Times" w:cs="Times"/>
-          <w:sz w:val="24"/>
-          <w:lang w:val="en-US"/>
-        </w:rPr>
-        <w:tab/>
-      </w:r>
-      <w:r>
-        <w:rPr>
-          <w:rFonts w:ascii="Times" w:hAnsi="Times" w:cs="Times"/>
-          <w:sz w:val="24"/>
-          <w:lang w:val="en-US"/>
-        </w:rPr>
-        <w:tab/>
-      </w:r>
-    </w:p>
-    <w:p>
-      <w:pPr>
-        <w:pStyle w:val="DefaultStyle"/>
-        <w:rPr>
-          <w:lang w:val="en-US"/>
-        </w:rPr>
-      </w:pPr>
-      <w:r>
-        <w:rPr>
-          <w:rFonts w:ascii="Times" w:hAnsi="Times" w:cs="Times"/>
-          <w:b/>
-          <w:sz w:val="24"/>
-          <w:lang w:val="en-US"/>
-        </w:rPr>
-        <w:t>Log 2013-03-21</w:t>
-      </w:r>
-    </w:p>
-    <w:p>
-      <w:pPr>
-        <w:pStyle w:val="DefaultStyle"/>
-        <w:rPr>
-          <w:lang w:val="en-US"/>
-        </w:rPr>
-      </w:pPr>
-      <w:r>
-        <w:rPr>
-          <w:rFonts w:ascii="Times" w:hAnsi="Times" w:cs="Times"/>
-          <w:sz w:val="24"/>
-          <w:lang w:val="en-US"/>
-        </w:rPr>
-        <w:t xml:space="preserve">Driver: </w:t>
-      </w:r>
-      <w:proofErr w:type="spellStart"/>
-      <w:r>
-        <w:rPr>
-          <w:rFonts w:ascii="Times" w:hAnsi="Times" w:cs="Times"/>
-          <w:sz w:val="24"/>
-          <w:lang w:val="en-US"/>
-        </w:rPr>
-        <w:t>Thelle</w:t>
-      </w:r>
-      <w:proofErr w:type="spellEnd"/>
-    </w:p>
-    <w:p>
-      <w:pPr>
-        <w:pStyle w:val="DefaultStyle"/>
-        <w:rPr>
-          <w:lang w:val="en-US"/>
-        </w:rPr>
-      </w:pPr>
-      <w:r>
-        <w:rPr>
-          <w:rFonts w:ascii="Times" w:hAnsi="Times" w:cs="Times"/>
-          <w:sz w:val="24"/>
-          <w:lang w:val="en-US"/>
-        </w:rPr>
-        <w:t>Navigator: Simon</w:t>
-      </w:r>
-    </w:p>
-    <w:p>
-      <w:pPr>
-        <w:pStyle w:val="DefaultStyle"/>
-        <w:rPr>
-          <w:lang w:val="en-US"/>
-        </w:rPr>
-      </w:pPr>
-      <w:r>
-        <w:rPr>
-          <w:rFonts w:ascii="Times" w:hAnsi="Times" w:cs="Times"/>
-          <w:sz w:val="24"/>
-          <w:lang w:val="en-US"/>
-        </w:rPr>
-        <w:t xml:space="preserve">What did we </w:t>
-      </w:r>
-      <w:proofErr w:type="gramStart"/>
-      <w:r>
-        <w:rPr>
-          <w:rFonts w:ascii="Times" w:hAnsi="Times" w:cs="Times"/>
-          <w:sz w:val="24"/>
-          <w:lang w:val="en-US"/>
-        </w:rPr>
-        <w:t>do:</w:t>
-      </w:r>
-      <w:proofErr w:type="gramEnd"/>
-      <w:r>
-        <w:rPr>
-          <w:rFonts w:ascii="Times" w:hAnsi="Times" w:cs="Times"/>
-          <w:sz w:val="24"/>
-          <w:lang w:val="en-US"/>
-        </w:rPr>
-        <w:t xml:space="preserve"> </w:t>
-      </w:r>
-    </w:p>
-    <w:p>
-      <w:pPr>
-        <w:pStyle w:val="DefaultStyle"/>
-        <w:ind w:left="720"/>
-        <w:rPr>
-          <w:lang w:val="en-US"/>
-        </w:rPr>
-      </w:pPr>
-      <w:r>
-        <w:rPr>
-          <w:rFonts w:ascii="Times" w:hAnsi="Times" w:cs="Times"/>
-          <w:sz w:val="24"/>
-          <w:lang w:val="en-US"/>
-        </w:rPr>
-        <w:tab/>
-        <w:t>•</w:t>
-      </w:r>
-      <w:r>
-        <w:rPr>
-          <w:rFonts w:ascii="Times" w:hAnsi="Times" w:cs="Times"/>
-          <w:sz w:val="24"/>
-          <w:lang w:val="en-US"/>
-        </w:rPr>
-        <w:tab/>
-        <w:t>Debugging Blackjack game</w:t>
-      </w:r>
-    </w:p>
-    <w:p>
-      <w:pPr>
-        <w:pStyle w:val="DefaultStyle"/>
-        <w:ind w:left="720"/>
-        <w:rPr>
-          <w:lang w:val="en-US"/>
-        </w:rPr>
-      </w:pPr>
-      <w:r>
-        <w:rPr>
-          <w:rFonts w:ascii="Times" w:hAnsi="Times" w:cs="Times"/>
-          <w:sz w:val="24"/>
-          <w:lang w:val="en-US"/>
-        </w:rPr>
-        <w:tab/>
-        <w:t>•</w:t>
-      </w:r>
-      <w:r>
-        <w:rPr>
-          <w:rFonts w:ascii="Times" w:hAnsi="Times" w:cs="Times"/>
-          <w:sz w:val="24"/>
-          <w:lang w:val="en-US"/>
-        </w:rPr>
-        <w:tab/>
-        <w:t>Added separated “played cards”</w:t>
-      </w:r>
-    </w:p>
-    <w:p>
-      <w:pPr>
-        <w:pStyle w:val="DefaultStyle"/>
-        <w:rPr>
-          <w:lang w:val="en-US"/>
-        </w:rPr>
-      </w:pPr>
-      <w:r>
-        <w:rPr>
-          <w:rFonts w:ascii="Times" w:hAnsi="Times" w:cs="Times"/>
-          <w:sz w:val="24"/>
-          <w:lang w:val="en-US"/>
-        </w:rPr>
-        <w:t>Problems:</w:t>
-      </w:r>
-    </w:p>
-    <w:p>
-      <w:pPr>
-        <w:pStyle w:val="DefaultStyle"/>
-        <w:ind w:left="720"/>
-        <w:rPr>
-          <w:lang w:val="en-US"/>
-        </w:rPr>
-      </w:pPr>
-      <w:r>
-        <w:rPr>
-          <w:rFonts w:ascii="Times" w:hAnsi="Times" w:cs="Times"/>
-          <w:sz w:val="24"/>
-          <w:lang w:val="en-US"/>
-        </w:rPr>
-        <w:tab/>
-        <w:t>•</w:t>
-      </w:r>
-      <w:r>
-        <w:rPr>
-          <w:rFonts w:ascii="Times" w:hAnsi="Times" w:cs="Times"/>
-          <w:sz w:val="24"/>
-          <w:lang w:val="en-US"/>
-        </w:rPr>
-        <w:tab/>
-        <w:t>None</w:t>
-      </w:r>
-    </w:p>
-    <w:p>
-      <w:pPr>
-        <w:pStyle w:val="DefaultStyle"/>
-        <w:rPr>
-          <w:lang w:val="en-US"/>
-        </w:rPr>
-      </w:pPr>
-      <w:r>
-        <w:rPr>
-          <w:rFonts w:ascii="Times" w:hAnsi="Times" w:cs="Times"/>
-          <w:sz w:val="24"/>
-          <w:lang w:val="en-US"/>
-        </w:rPr>
-        <w:t>Tasks for next time:</w:t>
-      </w:r>
-    </w:p>
-    <w:p>
-      <w:pPr>
-        <w:pStyle w:val="DefaultStyle"/>
-        <w:ind w:left="720"/>
-        <w:rPr>
-          <w:lang w:val="en-US"/>
-        </w:rPr>
-      </w:pPr>
-      <w:r>
-        <w:rPr>
-          <w:rFonts w:ascii="Times" w:hAnsi="Times" w:cs="Times"/>
-          <w:sz w:val="24"/>
-          <w:lang w:val="en-US"/>
-        </w:rPr>
-        <w:tab/>
-        <w:t>•</w:t>
-      </w:r>
-      <w:r>
-        <w:rPr>
-          <w:rFonts w:ascii="Times" w:hAnsi="Times" w:cs="Times"/>
-          <w:sz w:val="24"/>
-          <w:lang w:val="en-US"/>
-        </w:rPr>
-        <w:tab/>
-      </w:r>
-    </w:p>
-    <w:p>
-      <w:pPr>
-        <w:pStyle w:val="DefaultStyle"/>
-        <w:rPr>
-          <w:lang w:val="en-US"/>
-        </w:rPr>
-      </w:pPr>
-    </w:p>
-    <w:p>
-      <w:pPr>
-        <w:pStyle w:val="DefaultStyle"/>
-        <w:rPr>
-          <w:lang w:val="en-US"/>
-        </w:rPr>
-      </w:pPr>
-      <w:r>
-        <w:rPr>
-          <w:rFonts w:ascii="Times" w:hAnsi="Times" w:cs="Times"/>
-          <w:sz w:val="24"/>
-          <w:lang w:val="en-US"/>
-        </w:rPr>
-        <w:t>Plans for next time:</w:t>
-      </w:r>
-    </w:p>
-    <w:p>
-      <w:pPr>
-        <w:pStyle w:val="DefaultStyle"/>
-        <w:ind w:left="720"/>
-        <w:rPr>
-          <w:lang w:val="en-US"/>
-        </w:rPr>
-      </w:pPr>
-      <w:r>
-        <w:rPr>
-          <w:rFonts w:ascii="Times" w:hAnsi="Times" w:cs="Times"/>
-          <w:sz w:val="24"/>
-          <w:lang w:val="en-US"/>
-        </w:rPr>
-        <w:tab/>
-        <w:t>•</w:t>
-      </w:r>
-      <w:r>
-        <w:rPr>
-          <w:rFonts w:ascii="Times" w:hAnsi="Times" w:cs="Times"/>
-          <w:sz w:val="24"/>
-          <w:lang w:val="en-US"/>
-        </w:rPr>
-        <w:tab/>
-        <w:t>Exiting game and outputting human readable card names.</w:t>
-      </w:r>
-    </w:p>
-    <w:p>
-      <w:pPr>
-        <w:pStyle w:val="DefaultStyle"/>
-        <w:rPr>
-          <w:lang w:val="en-US"/>
-        </w:rPr>
-      </w:pPr>
-      <w:r>
-        <w:rPr>
-          <w:rFonts w:ascii="Times" w:hAnsi="Times" w:cs="Times"/>
-          <w:sz w:val="24"/>
-          <w:lang w:val="en-US"/>
-        </w:rPr>
-        <w:t>****************************************************************</w:t>
-      </w:r>
-    </w:p>
-    <w:p>
-      <w:pPr>
-        <w:pStyle w:val="DefaultStyle"/>
-        <w:rPr>
-          <w:lang w:val="en-US"/>
-        </w:rPr>
-      </w:pPr>
-      <w:r>
-        <w:rPr>
-          <w:rFonts w:ascii="Times" w:hAnsi="Times" w:cs="Times"/>
-          <w:b/>
-          <w:sz w:val="24"/>
-          <w:lang w:val="en-US"/>
-        </w:rPr>
-        <w:t>Log 2013-04-05</w:t>
-      </w:r>
-    </w:p>
-    <w:p>
-      <w:pPr>
-        <w:pStyle w:val="DefaultStyle"/>
-        <w:rPr>
-          <w:lang w:val="en-US"/>
-        </w:rPr>
-      </w:pPr>
-      <w:r>
-        <w:rPr>
-          <w:rFonts w:ascii="Times" w:hAnsi="Times" w:cs="Times"/>
-          <w:sz w:val="24"/>
-          <w:lang w:val="en-US"/>
-        </w:rPr>
-        <w:t xml:space="preserve">Driver: </w:t>
-      </w:r>
-      <w:proofErr w:type="spellStart"/>
-      <w:r>
-        <w:rPr>
-          <w:rFonts w:ascii="Times" w:hAnsi="Times" w:cs="Times"/>
-          <w:sz w:val="24"/>
-          <w:lang w:val="en-US"/>
-        </w:rPr>
-        <w:t>Thelle</w:t>
-      </w:r>
-      <w:proofErr w:type="spellEnd"/>
-    </w:p>
-    <w:p>
-      <w:pPr>
-        <w:pStyle w:val="DefaultStyle"/>
-        <w:rPr>
-          <w:lang w:val="en-US"/>
-        </w:rPr>
-      </w:pPr>
-      <w:r>
-        <w:rPr>
-          <w:rFonts w:ascii="Times" w:hAnsi="Times" w:cs="Times"/>
-          <w:sz w:val="24"/>
-          <w:lang w:val="en-US"/>
-        </w:rPr>
-        <w:t>Navigator: Simon</w:t>
-      </w:r>
-    </w:p>
-    <w:p>
-      <w:pPr>
-        <w:pStyle w:val="DefaultStyle"/>
-        <w:rPr>
-          <w:lang w:val="en-US"/>
-        </w:rPr>
-      </w:pPr>
-      <w:r>
-        <w:rPr>
-          <w:rFonts w:ascii="Times" w:hAnsi="Times" w:cs="Times"/>
-          <w:sz w:val="24"/>
-          <w:lang w:val="en-US"/>
-        </w:rPr>
-        <w:t xml:space="preserve">What did we </w:t>
-      </w:r>
-      <w:proofErr w:type="gramStart"/>
-      <w:r>
-        <w:rPr>
-          <w:rFonts w:ascii="Times" w:hAnsi="Times" w:cs="Times"/>
-          <w:sz w:val="24"/>
-          <w:lang w:val="en-US"/>
-        </w:rPr>
-        <w:t>do:</w:t>
-      </w:r>
-      <w:proofErr w:type="gramEnd"/>
-      <w:r>
-        <w:rPr>
-          <w:rFonts w:ascii="Times" w:hAnsi="Times" w:cs="Times"/>
-          <w:sz w:val="24"/>
-          <w:lang w:val="en-US"/>
-        </w:rPr>
-        <w:t xml:space="preserve"> </w:t>
-      </w:r>
-    </w:p>
-    <w:p>
-      <w:pPr>
-        <w:pStyle w:val="DefaultStyle"/>
-        <w:ind w:left="720"/>
-        <w:rPr>
-          <w:lang w:val="en-US"/>
-        </w:rPr>
-      </w:pPr>
-      <w:r>
-        <w:rPr>
-          <w:rFonts w:ascii="Times" w:hAnsi="Times" w:cs="Times"/>
-          <w:sz w:val="24"/>
-          <w:lang w:val="en-US"/>
-        </w:rPr>
-        <w:tab/>
-        <w:t>•</w:t>
-      </w:r>
-      <w:r>
-        <w:rPr>
-          <w:rFonts w:ascii="Times" w:hAnsi="Times" w:cs="Times"/>
-          <w:sz w:val="24"/>
-          <w:lang w:val="en-US"/>
-        </w:rPr>
-        <w:tab/>
-      </w:r>
-      <w:proofErr w:type="spellStart"/>
-      <w:r>
-        <w:rPr>
-          <w:rFonts w:ascii="Times" w:hAnsi="Times" w:cs="Times"/>
-          <w:sz w:val="24"/>
-          <w:lang w:val="en-US"/>
-        </w:rPr>
-        <w:t>Poplulated</w:t>
-      </w:r>
-      <w:proofErr w:type="spellEnd"/>
-      <w:r>
-        <w:rPr>
-          <w:rFonts w:ascii="Times" w:hAnsi="Times" w:cs="Times"/>
-          <w:sz w:val="24"/>
-          <w:lang w:val="en-US"/>
-        </w:rPr>
-        <w:t xml:space="preserve"> </w:t>
-      </w:r>
-      <w:proofErr w:type="spellStart"/>
-      <w:r>
-        <w:rPr>
-          <w:rFonts w:ascii="Times" w:hAnsi="Times" w:cs="Times"/>
-          <w:sz w:val="24"/>
-          <w:lang w:val="en-US"/>
-        </w:rPr>
-        <w:t>locationMap</w:t>
-      </w:r>
-      <w:proofErr w:type="spellEnd"/>
-      <w:r>
-        <w:rPr>
-          <w:rFonts w:ascii="Times" w:hAnsi="Times" w:cs="Times"/>
-          <w:sz w:val="24"/>
-          <w:lang w:val="en-US"/>
-        </w:rPr>
-        <w:t xml:space="preserve"> (main map of the game)</w:t>
-      </w:r>
-      <w:r>
-        <w:rPr>
-          <w:rFonts w:ascii="Times" w:hAnsi="Times" w:cs="Times"/>
-          <w:sz w:val="24"/>
-          <w:lang w:val="en-US"/>
-        </w:rPr>
-        <w:t xml:space="preserve"> with locations.</w:t>
-      </w:r>
-    </w:p>
-    <w:p>
-      <w:pPr>
-        <w:pStyle w:val="DefaultStyle"/>
-        <w:ind w:left="720"/>
-        <w:rPr>
-          <w:lang w:val="en-US"/>
-        </w:rPr>
-      </w:pPr>
-      <w:r>
-        <w:rPr>
-          <w:rFonts w:ascii="Times" w:hAnsi="Times" w:cs="Times"/>
-          <w:sz w:val="24"/>
-          <w:lang w:val="en-US"/>
-        </w:rPr>
-        <w:tab/>
-        <w:t>•</w:t>
-      </w:r>
-      <w:r>
-        <w:rPr>
-          <w:rFonts w:ascii="Times" w:hAnsi="Times" w:cs="Times"/>
-          <w:sz w:val="24"/>
-          <w:lang w:val="en-US"/>
-        </w:rPr>
-        <w:tab/>
-        <w:t>Strategy for player movement.</w:t>
-      </w:r>
-    </w:p>
-    <w:p>
-      <w:pPr>
-        <w:pStyle w:val="DefaultStyle"/>
-        <w:rPr>
-          <w:lang w:val="en-US"/>
-        </w:rPr>
-      </w:pPr>
-    </w:p>
-    <w:p>
-      <w:pPr>
-        <w:pStyle w:val="DefaultStyle"/>
-        <w:rPr>
-          <w:lang w:val="en-US"/>
-        </w:rPr>
-      </w:pPr>
-      <w:r>
-        <w:rPr>
-          <w:rFonts w:ascii="Times" w:hAnsi="Times" w:cs="Times"/>
-          <w:sz w:val="24"/>
-          <w:lang w:val="en-US"/>
-        </w:rPr>
-        <w:t>Plans for next time:</w:t>
-      </w:r>
-    </w:p>
-    <w:p>
-      <w:pPr>
-        <w:pStyle w:val="DefaultStyle"/>
-        <w:ind w:left="720"/>
-        <w:rPr>
-          <w:lang w:val="en-US"/>
-        </w:rPr>
-      </w:pPr>
-      <w:r>
-        <w:rPr>
-          <w:rFonts w:ascii="Times" w:hAnsi="Times" w:cs="Times"/>
-          <w:sz w:val="24"/>
-          <w:lang w:val="en-US"/>
-        </w:rPr>
-        <w:tab/>
-        <w:t>•</w:t>
-      </w:r>
-      <w:r>
-        <w:rPr>
-          <w:rFonts w:ascii="Times" w:hAnsi="Times" w:cs="Times"/>
-          <w:sz w:val="24"/>
-          <w:lang w:val="en-US"/>
-        </w:rPr>
-        <w:tab/>
-        <w:t>Implement player movement.</w:t>
-      </w:r>
-    </w:p>
-    <w:p>
-      <w:pPr>
-        <w:pStyle w:val="DefaultStyle"/>
-        <w:rPr>
-          <w:lang w:val="en-US"/>
-        </w:rPr>
-      </w:pPr>
-      <w:r>
-        <w:rPr>
-          <w:rFonts w:ascii="Times" w:hAnsi="Times" w:cs="Times"/>
-          <w:sz w:val="24"/>
-          <w:lang w:val="en-US"/>
-        </w:rPr>
-        <w:t>****************************************************************</w:t>
-      </w:r>
-    </w:p>
-    <w:p>
-      <w:pPr>
-        <w:pStyle w:val="DefaultStyle"/>
-        <w:rPr>
-          <w:lang w:val="en-US"/>
-        </w:rPr>
-      </w:pPr>
-      <w:r>
-        <w:rPr>
-          <w:rFonts w:ascii="Times" w:hAnsi="Times" w:cs="Times"/>
-          <w:b/>
-          <w:sz w:val="24"/>
-          <w:lang w:val="en-US"/>
-        </w:rPr>
-        <w:t>Log 2013-04-11</w:t>
-      </w:r>
-    </w:p>
-    <w:p>
-      <w:pPr>
-        <w:pStyle w:val="DefaultStyle"/>
-        <w:rPr>
-          <w:lang w:val="en-US"/>
-        </w:rPr>
-      </w:pPr>
-      <w:r>
-        <w:rPr>
-          <w:rFonts w:ascii="Times" w:hAnsi="Times" w:cs="Times"/>
-          <w:sz w:val="24"/>
-          <w:lang w:val="en-US"/>
-        </w:rPr>
-        <w:t xml:space="preserve">Driver: </w:t>
-      </w:r>
-      <w:proofErr w:type="spellStart"/>
-      <w:r>
-        <w:rPr>
-          <w:rFonts w:ascii="Times" w:hAnsi="Times" w:cs="Times"/>
-          <w:sz w:val="24"/>
-          <w:lang w:val="en-US"/>
-        </w:rPr>
-        <w:t>Thelle</w:t>
-      </w:r>
-      <w:proofErr w:type="spellEnd"/>
-    </w:p>
-    <w:p>
-      <w:pPr>
-        <w:pStyle w:val="DefaultStyle"/>
-        <w:rPr>
-          <w:lang w:val="en-US"/>
-        </w:rPr>
-      </w:pPr>
-      <w:r>
-        <w:rPr>
-          <w:rFonts w:ascii="Times" w:hAnsi="Times" w:cs="Times"/>
-          <w:sz w:val="24"/>
-          <w:lang w:val="en-US"/>
-        </w:rPr>
-        <w:t>Navigator: Simon</w:t>
-      </w:r>
-    </w:p>
-    <w:p>
-      <w:pPr>
-        <w:pStyle w:val="DefaultStyle"/>
-        <w:rPr>
-          <w:lang w:val="en-US"/>
-        </w:rPr>
-      </w:pPr>
-      <w:r>
-        <w:rPr>
-          <w:rFonts w:ascii="Times" w:hAnsi="Times" w:cs="Times"/>
-          <w:sz w:val="24"/>
-          <w:lang w:val="en-US"/>
-        </w:rPr>
-        <w:t xml:space="preserve">What did we </w:t>
-      </w:r>
-      <w:proofErr w:type="gramStart"/>
-      <w:r>
-        <w:rPr>
-          <w:rFonts w:ascii="Times" w:hAnsi="Times" w:cs="Times"/>
-          <w:sz w:val="24"/>
-          <w:lang w:val="en-US"/>
-        </w:rPr>
-        <w:t>do:</w:t>
-      </w:r>
-      <w:proofErr w:type="gramEnd"/>
-      <w:r>
-        <w:rPr>
-          <w:rFonts w:ascii="Times" w:hAnsi="Times" w:cs="Times"/>
-          <w:sz w:val="24"/>
-          <w:lang w:val="en-US"/>
-        </w:rPr>
-        <w:t xml:space="preserve"> </w:t>
-      </w:r>
-    </w:p>
-    <w:p>
-      <w:pPr>
-        <w:pStyle w:val="DefaultStyle"/>
-        <w:ind w:left="720"/>
-        <w:rPr>
-          <w:lang w:val="en-US"/>
-        </w:rPr>
-      </w:pPr>
-      <w:r>
-        <w:rPr>
-          <w:rFonts w:ascii="Times" w:hAnsi="Times" w:cs="Times"/>
-          <w:sz w:val="24"/>
-          <w:lang w:val="en-US"/>
-        </w:rPr>
-        <w:tab/>
-        <w:t>•</w:t>
-      </w:r>
-      <w:r>
-        <w:rPr>
-          <w:rFonts w:ascii="Times" w:hAnsi="Times" w:cs="Times"/>
-          <w:sz w:val="24"/>
-          <w:lang w:val="en-US"/>
-        </w:rPr>
-        <w:tab/>
-        <w:t>Started implementing m</w:t>
-      </w:r>
-      <w:r>
-        <w:rPr>
-          <w:rFonts w:ascii="Times" w:hAnsi="Times" w:cs="Times"/>
-          <w:sz w:val="24"/>
-          <w:lang w:val="en-US"/>
-        </w:rPr>
-        <w:t>ovement</w:t>
+        <w:t>Started implementing movement</w:t>
       </w:r>
     </w:p>
     <w:p>
@@ -2519,13 +2477,7 @@
         <w:rPr>
           <w:lang w:val="en-US"/>
         </w:rPr>
-        <w:t xml:space="preserve">Testing private methods. (How to test movement in </w:t>
-      </w:r>
-      <w:r>
-        <w:rPr>
-          <w:lang w:val="en-US"/>
-        </w:rPr>
-        <w:t xml:space="preserve">the world. (What do we need to </w:t>
+        <w:t xml:space="preserve">Testing private methods. (How to test movement in the world. (What do we need to </w:t>
       </w:r>
       <w:proofErr w:type="spellStart"/>
       <w:r>
@@ -2736,15 +2688,7 @@
           <w:sz w:val="24"/>
           <w:lang w:val="en-US"/>
         </w:rPr>
-        <w:t>Implemented object</w:t>
-      </w:r>
-      <w:r>
-        <w:rPr>
-          <w:rFonts w:ascii="Times" w:hAnsi="Times" w:cs="Times"/>
-          <w:sz w:val="24"/>
-          <w:lang w:val="en-US"/>
-        </w:rPr>
-        <w:t>s in the world ( + back pack)</w:t>
+        <w:t>Implemented objects in the world ( + back pack)</w:t>
       </w:r>
     </w:p>
     <w:p>
@@ -2971,15 +2915,7 @@
           <w:sz w:val="24"/>
           <w:lang w:val="en-US"/>
         </w:rPr>
-        <w:t>Added exit description</w:t>
-      </w:r>
-      <w:r>
-        <w:rPr>
-          <w:rFonts w:ascii="Times" w:hAnsi="Times" w:cs="Times"/>
-          <w:sz w:val="24"/>
-          <w:lang w:val="en-US"/>
-        </w:rPr>
-        <w:t>s to location</w:t>
+        <w:t>Added exit descriptions to location</w:t>
       </w:r>
     </w:p>
     <w:p>
@@ -3124,6 +3060,9 @@
     <w:p>
       <w:pPr>
         <w:pStyle w:val="DefaultStyle"/>
+        <w:rPr>
+          <w:lang w:val="en-US"/>
+        </w:rPr>
       </w:pPr>
       <w:r>
         <w:rPr>
@@ -3156,6 +3095,9 @@
       <w:pPr>
         <w:pStyle w:val="Listeafsnit"/>
         <w:ind w:left="0"/>
+        <w:rPr>
+          <w:lang w:val="en-US"/>
+        </w:rPr>
       </w:pPr>
       <w:proofErr w:type="gramStart"/>
       <w:r>
@@ -3228,16 +3170,7 @@
           <w:szCs w:val="24"/>
           <w:lang w:val="en-US"/>
         </w:rPr>
-        <w:t xml:space="preserve">Looking </w:t>
-      </w:r>
-      <w:r>
-        <w:rPr>
-          <w:rFonts w:ascii="Times" w:hAnsi="Times" w:cs="Times"/>
-          <w:sz w:val="24"/>
-          <w:szCs w:val="24"/>
-          <w:lang w:val="en-US"/>
-        </w:rPr>
-        <w:t>in backpac</w:t>
+        <w:t>Looking in backpac</w:t>
       </w:r>
       <w:r>
         <w:rPr>
@@ -3658,6 +3591,206 @@
           <w:lang w:val="en-US"/>
         </w:rPr>
         <w:t>Get Blackjack to work again</w:t>
+      </w:r>
+    </w:p>
+    <w:p>
+      <w:pPr>
+        <w:rPr>
+          <w:lang w:val="en-US"/>
+        </w:rPr>
+      </w:pPr>
+      <w:r>
+        <w:rPr>
+          <w:lang w:val="en-US"/>
+        </w:rPr>
+        <w:br w:type="page"/>
+      </w:r>
+    </w:p>
+    <w:p>
+      <w:pPr>
+        <w:pStyle w:val="DefaultStyle"/>
+        <w:rPr>
+          <w:lang w:val="en-US"/>
+        </w:rPr>
+      </w:pPr>
+      <w:r>
+        <w:rPr>
+          <w:rFonts w:ascii="Times" w:hAnsi="Times" w:cs="Times"/>
+          <w:b/>
+          <w:sz w:val="24"/>
+          <w:lang w:val="en-US"/>
+        </w:rPr>
+        <w:t>Log 2013-05-06</w:t>
+      </w:r>
+    </w:p>
+    <w:p>
+      <w:pPr>
+        <w:pStyle w:val="DefaultStyle"/>
+        <w:rPr>
+          <w:lang w:val="en-US"/>
+        </w:rPr>
+      </w:pPr>
+      <w:r>
+        <w:rPr>
+          <w:rFonts w:ascii="Times" w:hAnsi="Times" w:cs="Times"/>
+          <w:sz w:val="24"/>
+          <w:lang w:val="en-US"/>
+        </w:rPr>
+        <w:t>Driver: Simon</w:t>
+      </w:r>
+    </w:p>
+    <w:p>
+      <w:pPr>
+        <w:pStyle w:val="DefaultStyle"/>
+        <w:rPr>
+          <w:lang w:val="en-US"/>
+        </w:rPr>
+      </w:pPr>
+      <w:r>
+        <w:rPr>
+          <w:rFonts w:ascii="Times" w:hAnsi="Times" w:cs="Times"/>
+          <w:sz w:val="24"/>
+          <w:lang w:val="en-US"/>
+        </w:rPr>
+        <w:t xml:space="preserve">Navigator: </w:t>
+      </w:r>
+      <w:proofErr w:type="spellStart"/>
+      <w:r>
+        <w:rPr>
+          <w:rFonts w:ascii="Times" w:hAnsi="Times" w:cs="Times"/>
+          <w:sz w:val="24"/>
+          <w:lang w:val="en-US"/>
+        </w:rPr>
+        <w:t>Thelle</w:t>
+      </w:r>
+      <w:proofErr w:type="spellEnd"/>
+    </w:p>
+    <w:p>
+      <w:pPr>
+        <w:pStyle w:val="DefaultStyle"/>
+        <w:rPr>
+          <w:rFonts w:ascii="Times" w:hAnsi="Times" w:cs="Times"/>
+          <w:sz w:val="24"/>
+          <w:lang w:val="en-US"/>
+        </w:rPr>
+      </w:pPr>
+      <w:r>
+        <w:rPr>
+          <w:rFonts w:ascii="Times" w:hAnsi="Times" w:cs="Times"/>
+          <w:sz w:val="24"/>
+          <w:lang w:val="en-US"/>
+        </w:rPr>
+        <w:t xml:space="preserve">What did we </w:t>
+      </w:r>
+      <w:proofErr w:type="gramStart"/>
+      <w:r>
+        <w:rPr>
+          <w:rFonts w:ascii="Times" w:hAnsi="Times" w:cs="Times"/>
+          <w:sz w:val="24"/>
+          <w:lang w:val="en-US"/>
+        </w:rPr>
+        <w:t>do:</w:t>
+      </w:r>
+      <w:proofErr w:type="gramEnd"/>
+      <w:r>
+        <w:rPr>
+          <w:rFonts w:ascii="Times" w:hAnsi="Times" w:cs="Times"/>
+          <w:sz w:val="24"/>
+          <w:lang w:val="en-US"/>
+        </w:rPr>
+        <w:t xml:space="preserve"> </w:t>
+      </w:r>
+    </w:p>
+    <w:p>
+      <w:pPr>
+        <w:pStyle w:val="Listeafsnit"/>
+        <w:ind w:left="0"/>
+      </w:pPr>
+      <w:proofErr w:type="gramStart"/>
+      <w:r>
+        <w:rPr>
+          <w:rFonts w:ascii="Times" w:hAnsi="Times" w:cs="Times"/>
+          <w:sz w:val="24"/>
+          <w:lang w:val="en-US"/>
+        </w:rPr>
+        <w:t>implemented</w:t>
+      </w:r>
+      <w:proofErr w:type="gramEnd"/>
+      <w:r>
+        <w:rPr>
+          <w:rFonts w:ascii="Times" w:hAnsi="Times" w:cs="Times"/>
+          <w:sz w:val="24"/>
+          <w:lang w:val="en-US"/>
+        </w:rPr>
+        <w:t>:</w:t>
+      </w:r>
+    </w:p>
+    <w:p>
+      <w:pPr>
+        <w:pStyle w:val="Listeafsnit"/>
+        <w:numPr>
+          <w:ilvl w:val="0"/>
+          <w:numId w:val="3"/>
+        </w:numPr>
+      </w:pPr>
+      <w:r>
+        <w:rPr>
+          <w:rFonts w:ascii="Times" w:hAnsi="Times" w:cs="Times"/>
+          <w:sz w:val="24"/>
+          <w:lang w:val="en-US"/>
+        </w:rPr>
+        <w:t>Implemented winning condition</w:t>
+      </w:r>
+    </w:p>
+    <w:p>
+      <w:pPr>
+        <w:pStyle w:val="Listeafsnit"/>
+        <w:numPr>
+          <w:ilvl w:val="0"/>
+          <w:numId w:val="3"/>
+        </w:numPr>
+        <w:rPr>
+          <w:lang w:val="en-US"/>
+        </w:rPr>
+      </w:pPr>
+      <w:r>
+        <w:rPr>
+          <w:rFonts w:ascii="Times" w:hAnsi="Times" w:cs="Times"/>
+          <w:sz w:val="24"/>
+          <w:lang w:val="en-US"/>
+        </w:rPr>
+        <w:t>Help, welcome text &amp; start command.</w:t>
+      </w:r>
+    </w:p>
+    <w:p>
+      <w:pPr>
+        <w:rPr>
+          <w:lang w:val="en-US"/>
+        </w:rPr>
+      </w:pPr>
+      <w:r>
+        <w:rPr>
+          <w:lang w:val="en-US"/>
+        </w:rPr>
+        <w:t>Plans for next time:</w:t>
+      </w:r>
+    </w:p>
+    <w:p>
+      <w:pPr>
+        <w:pStyle w:val="Listeafsnit"/>
+        <w:numPr>
+          <w:ilvl w:val="0"/>
+          <w:numId w:val="5"/>
+        </w:numPr>
+        <w:rPr>
+          <w:lang w:val="en-US"/>
+        </w:rPr>
+      </w:pPr>
+      <w:r>
+        <w:rPr>
+          <w:lang w:val="en-US"/>
+        </w:rPr>
+        <w:t>Remove black jack bug</w:t>
       </w:r>
     </w:p>
     <w:p>
@@ -3794,6 +3927,119 @@
     </w:lvl>
   </w:abstractNum>
   <w:abstractNum w:abstractNumId="1">
+    <w:nsid w:val="25AF55D4"/>
+    <w:multiLevelType w:val="hybridMultilevel"/>
+    <w:tmpl w:val="E2904576"/>
+    <w:lvl w:ilvl="0" w:tplc="04060001">
+      <w:start w:val="1"/>
+      <w:numFmt w:val="bullet"/>
+      <w:lvlText w:val=""/>
+      <w:lvlJc w:val="left"/>
+      <w:pPr>
+        <w:ind w:left="720" w:hanging="360"/>
+      </w:pPr>
+      <w:rPr>
+        <w:rFonts w:ascii="Symbol" w:hAnsi="Symbol" w:hint="default"/>
+      </w:rPr>
+    </w:lvl>
+    <w:lvl w:ilvl="1" w:tplc="04060003" w:tentative="1">
+      <w:start w:val="1"/>
+      <w:numFmt w:val="bullet"/>
+      <w:lvlText w:val="o"/>
+      <w:lvlJc w:val="left"/>
+      <w:pPr>
+        <w:ind w:left="1440" w:hanging="360"/>
+      </w:pPr>
+      <w:rPr>
+        <w:rFonts w:ascii="Courier New" w:hAnsi="Courier New" w:cs="Courier New" w:hint="default"/>
+      </w:rPr>
+    </w:lvl>
+    <w:lvl w:ilvl="2" w:tplc="04060005" w:tentative="1">
+      <w:start w:val="1"/>
+      <w:numFmt w:val="bullet"/>
+      <w:lvlText w:val=""/>
+      <w:lvlJc w:val="left"/>
+      <w:pPr>
+        <w:ind w:left="2160" w:hanging="360"/>
+      </w:pPr>
+      <w:rPr>
+        <w:rFonts w:ascii="Wingdings" w:hAnsi="Wingdings" w:hint="default"/>
+      </w:rPr>
+    </w:lvl>
+    <w:lvl w:ilvl="3" w:tplc="04060001" w:tentative="1">
+      <w:start w:val="1"/>
+      <w:numFmt w:val="bullet"/>
+      <w:lvlText w:val=""/>
+      <w:lvlJc w:val="left"/>
+      <w:pPr>
+        <w:ind w:left="2880" w:hanging="360"/>
+      </w:pPr>
+      <w:rPr>
+        <w:rFonts w:ascii="Symbol" w:hAnsi="Symbol" w:hint="default"/>
+      </w:rPr>
+    </w:lvl>
+    <w:lvl w:ilvl="4" w:tplc="04060003" w:tentative="1">
+      <w:start w:val="1"/>
+      <w:numFmt w:val="bullet"/>
+      <w:lvlText w:val="o"/>
+      <w:lvlJc w:val="left"/>
+      <w:pPr>
+        <w:ind w:left="3600" w:hanging="360"/>
+      </w:pPr>
+      <w:rPr>
+        <w:rFonts w:ascii="Courier New" w:hAnsi="Courier New" w:cs="Courier New" w:hint="default"/>
+      </w:rPr>
+    </w:lvl>
+    <w:lvl w:ilvl="5" w:tplc="04060005" w:tentative="1">
+      <w:start w:val="1"/>
+      <w:numFmt w:val="bullet"/>
+      <w:lvlText w:val=""/>
+      <w:lvlJc w:val="left"/>
+      <w:pPr>
+        <w:ind w:left="4320" w:hanging="360"/>
+      </w:pPr>
+      <w:rPr>
+        <w:rFonts w:ascii="Wingdings" w:hAnsi="Wingdings" w:hint="default"/>
+      </w:rPr>
+    </w:lvl>
+    <w:lvl w:ilvl="6" w:tplc="04060001" w:tentative="1">
+      <w:start w:val="1"/>
+      <w:numFmt w:val="bullet"/>
+      <w:lvlText w:val=""/>
+      <w:lvlJc w:val="left"/>
+      <w:pPr>
+        <w:ind w:left="5040" w:hanging="360"/>
+      </w:pPr>
+      <w:rPr>
+        <w:rFonts w:ascii="Symbol" w:hAnsi="Symbol" w:hint="default"/>
+      </w:rPr>
+    </w:lvl>
+    <w:lvl w:ilvl="7" w:tplc="04060003" w:tentative="1">
+      <w:start w:val="1"/>
+      <w:numFmt w:val="bullet"/>
+      <w:lvlText w:val="o"/>
+      <w:lvlJc w:val="left"/>
+      <w:pPr>
+        <w:ind w:left="5760" w:hanging="360"/>
+      </w:pPr>
+      <w:rPr>
+        <w:rFonts w:ascii="Courier New" w:hAnsi="Courier New" w:cs="Courier New" w:hint="default"/>
+      </w:rPr>
+    </w:lvl>
+    <w:lvl w:ilvl="8" w:tplc="04060005" w:tentative="1">
+      <w:start w:val="1"/>
+      <w:numFmt w:val="bullet"/>
+      <w:lvlText w:val=""/>
+      <w:lvlJc w:val="left"/>
+      <w:pPr>
+        <w:ind w:left="6480" w:hanging="360"/>
+      </w:pPr>
+      <w:rPr>
+        <w:rFonts w:ascii="Wingdings" w:hAnsi="Wingdings" w:hint="default"/>
+      </w:rPr>
+    </w:lvl>
+  </w:abstractNum>
+  <w:abstractNum w:abstractNumId="2">
     <w:nsid w:val="4D6846DC"/>
     <w:multiLevelType w:val="multilevel"/>
     <w:tmpl w:val="728034FC"/>
@@ -3915,7 +4161,7 @@
       </w:pPr>
     </w:lvl>
   </w:abstractNum>
-  <w:abstractNum w:abstractNumId="2">
+  <w:abstractNum w:abstractNumId="3">
     <w:nsid w:val="50AD41AF"/>
     <w:multiLevelType w:val="multilevel"/>
     <w:tmpl w:val="180A7D56"/>
@@ -4028,7 +4274,7 @@
       </w:rPr>
     </w:lvl>
   </w:abstractNum>
-  <w:abstractNum w:abstractNumId="3">
+  <w:abstractNum w:abstractNumId="4">
     <w:nsid w:val="6AD83230"/>
     <w:multiLevelType w:val="multilevel"/>
     <w:tmpl w:val="5552BDD2"/>
@@ -4145,12 +4391,15 @@
     <w:abstractNumId w:val="0"/>
   </w:num>
   <w:num w:numId="2">
+    <w:abstractNumId w:val="3"/>
+  </w:num>
+  <w:num w:numId="3">
+    <w:abstractNumId w:val="4"/>
+  </w:num>
+  <w:num w:numId="4">
     <w:abstractNumId w:val="2"/>
   </w:num>
-  <w:num w:numId="3">
-    <w:abstractNumId w:val="3"/>
-  </w:num>
-  <w:num w:numId="4">
+  <w:num w:numId="5">
     <w:abstractNumId w:val="1"/>
   </w:num>
 </w:numbering>
@@ -4315,6 +4564,7 @@
   <w:style w:type="paragraph" w:default="1" w:styleId="Normal">
     <w:name w:val="Normal"/>
     <w:qFormat/>
+    <w:rsid w:val="008418C5"/>
   </w:style>
   <w:style w:type="character" w:default="1" w:styleId="Standardskrifttypeiafsnit">
     <w:name w:val="Default Paragraph Font"/>

</xml_diff>

<commit_message>
Solved last Blackjack bug and changed description of death by gun
</commit_message>
<xml_diff>
--- a/TheGreatestGameInTheWorld/Project log.docx
+++ b/TheGreatestGameInTheWorld/Project log.docx
@@ -3705,6 +3705,9 @@
       <w:pPr>
         <w:pStyle w:val="Listeafsnit"/>
         <w:ind w:left="0"/>
+        <w:rPr>
+          <w:lang w:val="en-US"/>
+        </w:rPr>
       </w:pPr>
       <w:proofErr w:type="gramStart"/>
       <w:r>
@@ -3791,6 +3794,197 @@
           <w:lang w:val="en-US"/>
         </w:rPr>
         <w:t>Remove black jack bug</w:t>
+      </w:r>
+    </w:p>
+    <w:p>
+      <w:pPr>
+        <w:pStyle w:val="DefaultStyle"/>
+        <w:rPr>
+          <w:lang w:val="en-US"/>
+        </w:rPr>
+      </w:pPr>
+      <w:r>
+        <w:rPr>
+          <w:rFonts w:ascii="Times" w:hAnsi="Times" w:cs="Times"/>
+          <w:b/>
+          <w:sz w:val="24"/>
+          <w:lang w:val="en-US"/>
+        </w:rPr>
+        <w:t>Log 2013-05-09</w:t>
+      </w:r>
+    </w:p>
+    <w:p>
+      <w:pPr>
+        <w:pStyle w:val="DefaultStyle"/>
+        <w:rPr>
+          <w:lang w:val="en-US"/>
+        </w:rPr>
+      </w:pPr>
+      <w:r>
+        <w:rPr>
+          <w:rFonts w:ascii="Times" w:hAnsi="Times" w:cs="Times"/>
+          <w:sz w:val="24"/>
+          <w:lang w:val="en-US"/>
+        </w:rPr>
+        <w:t>Driver: Simon</w:t>
+      </w:r>
+    </w:p>
+    <w:p>
+      <w:pPr>
+        <w:pStyle w:val="DefaultStyle"/>
+        <w:rPr>
+          <w:lang w:val="en-US"/>
+        </w:rPr>
+      </w:pPr>
+      <w:r>
+        <w:rPr>
+          <w:rFonts w:ascii="Times" w:hAnsi="Times" w:cs="Times"/>
+          <w:sz w:val="24"/>
+          <w:lang w:val="en-US"/>
+        </w:rPr>
+        <w:t xml:space="preserve">Navigator: </w:t>
+      </w:r>
+      <w:proofErr w:type="spellStart"/>
+      <w:r>
+        <w:rPr>
+          <w:rFonts w:ascii="Times" w:hAnsi="Times" w:cs="Times"/>
+          <w:sz w:val="24"/>
+          <w:lang w:val="en-US"/>
+        </w:rPr>
+        <w:t>Thelle</w:t>
+      </w:r>
+      <w:proofErr w:type="spellEnd"/>
+    </w:p>
+    <w:p>
+      <w:pPr>
+        <w:pStyle w:val="DefaultStyle"/>
+        <w:rPr>
+          <w:rFonts w:ascii="Times" w:hAnsi="Times" w:cs="Times"/>
+          <w:sz w:val="24"/>
+          <w:lang w:val="en-US"/>
+        </w:rPr>
+      </w:pPr>
+      <w:r>
+        <w:rPr>
+          <w:rFonts w:ascii="Times" w:hAnsi="Times" w:cs="Times"/>
+          <w:sz w:val="24"/>
+          <w:lang w:val="en-US"/>
+        </w:rPr>
+        <w:t xml:space="preserve">What did we </w:t>
+      </w:r>
+      <w:proofErr w:type="gramStart"/>
+      <w:r>
+        <w:rPr>
+          <w:rFonts w:ascii="Times" w:hAnsi="Times" w:cs="Times"/>
+          <w:sz w:val="24"/>
+          <w:lang w:val="en-US"/>
+        </w:rPr>
+        <w:t>do:</w:t>
+      </w:r>
+      <w:proofErr w:type="gramEnd"/>
+      <w:r>
+        <w:rPr>
+          <w:rFonts w:ascii="Times" w:hAnsi="Times" w:cs="Times"/>
+          <w:sz w:val="24"/>
+          <w:lang w:val="en-US"/>
+        </w:rPr>
+        <w:t xml:space="preserve"> </w:t>
+      </w:r>
+    </w:p>
+    <w:p>
+      <w:pPr>
+        <w:pStyle w:val="Listeafsnit"/>
+        <w:ind w:left="0"/>
+        <w:rPr>
+          <w:lang w:val="en-US"/>
+        </w:rPr>
+      </w:pPr>
+      <w:proofErr w:type="gramStart"/>
+      <w:r>
+        <w:rPr>
+          <w:rFonts w:ascii="Times" w:hAnsi="Times" w:cs="Times"/>
+          <w:sz w:val="24"/>
+          <w:lang w:val="en-US"/>
+        </w:rPr>
+        <w:t>implemented</w:t>
+      </w:r>
+      <w:proofErr w:type="gramEnd"/>
+      <w:r>
+        <w:rPr>
+          <w:rFonts w:ascii="Times" w:hAnsi="Times" w:cs="Times"/>
+          <w:sz w:val="24"/>
+          <w:lang w:val="en-US"/>
+        </w:rPr>
+        <w:t>:</w:t>
+      </w:r>
+    </w:p>
+    <w:p>
+      <w:pPr>
+        <w:pStyle w:val="Listeafsnit"/>
+        <w:numPr>
+          <w:ilvl w:val="0"/>
+          <w:numId w:val="3"/>
+        </w:numPr>
+        <w:rPr>
+          <w:lang w:val="en-US"/>
+        </w:rPr>
+      </w:pPr>
+      <w:r>
+        <w:rPr>
+          <w:rFonts w:ascii="Times" w:hAnsi="Times" w:cs="Times"/>
+          <w:sz w:val="24"/>
+          <w:lang w:val="en-US"/>
+        </w:rPr>
+        <w:t>Squashed Black jack bug</w:t>
+      </w:r>
+    </w:p>
+    <w:p>
+      <w:pPr>
+        <w:pStyle w:val="Listeafsnit"/>
+        <w:numPr>
+          <w:ilvl w:val="0"/>
+          <w:numId w:val="3"/>
+        </w:numPr>
+        <w:rPr>
+          <w:lang w:val="en-US"/>
+        </w:rPr>
+      </w:pPr>
+      <w:r>
+        <w:rPr>
+          <w:lang w:val="en-US"/>
+        </w:rPr>
+        <w:t>Changed description of death by gun</w:t>
+      </w:r>
+    </w:p>
+    <w:p>
+      <w:pPr>
+        <w:rPr>
+          <w:lang w:val="en-US"/>
+        </w:rPr>
+      </w:pPr>
+      <w:r>
+        <w:rPr>
+          <w:lang w:val="en-US"/>
+        </w:rPr>
+        <w:t>Plans for next time:</w:t>
+      </w:r>
+    </w:p>
+    <w:p>
+      <w:pPr>
+        <w:pStyle w:val="Listeafsnit"/>
+        <w:numPr>
+          <w:ilvl w:val="0"/>
+          <w:numId w:val="5"/>
+        </w:numPr>
+        <w:rPr>
+          <w:lang w:val="en-US"/>
+        </w:rPr>
+      </w:pPr>
+      <w:r>
+        <w:rPr>
+          <w:lang w:val="en-US"/>
+        </w:rPr>
+        <w:t xml:space="preserve">Nothing </w:t>
       </w:r>
     </w:p>
     <w:p>

</xml_diff>